<commit_message>
comments and discreption for 5.1.1
</commit_message>
<xml_diff>
--- a/hw5/hw5 - report.docx
+++ b/hw5/hw5 - report.docx
@@ -192,7 +192,6 @@
         <w:jc w:val="both"/>
         <w:rPr>
           <w:rFonts w:cs="B Titr"/>
-          <w:rtl/>
           <w:lang w:bidi="fa-IR"/>
         </w:rPr>
       </w:pPr>
@@ -209,18 +208,308 @@
       <w:pPr>
         <w:jc w:val="both"/>
         <w:rPr>
-          <w:rFonts w:cs="B Titr"/>
-          <w:rtl/>
-          <w:lang w:bidi="fa-IR"/>
-        </w:rPr>
-      </w:pPr>
-      <w:r>
-        <w:rPr>
-          <w:rFonts w:cs="B Titr" w:hint="cs"/>
-          <w:rtl/>
-          <w:lang w:bidi="fa-IR"/>
-        </w:rPr>
-        <w:t>5.1.2</w:t>
+          <w:rFonts w:cs="B Zar"/>
+          <w:rtl/>
+          <w:lang w:bidi="fa-IR"/>
+        </w:rPr>
+      </w:pPr>
+      <w:r>
+        <w:rPr>
+          <w:rFonts w:cs="B Zar" w:hint="cs"/>
+          <w:rtl/>
+          <w:lang w:bidi="fa-IR"/>
+        </w:rPr>
+        <w:t xml:space="preserve">در سلول اول، هرم </w:t>
+      </w:r>
+      <w:proofErr w:type="spellStart"/>
+      <w:r>
+        <w:rPr>
+          <w:rFonts w:cs="B Zar" w:hint="cs"/>
+          <w:rtl/>
+          <w:lang w:bidi="fa-IR"/>
+        </w:rPr>
+        <w:t>گوسی</w:t>
+      </w:r>
+      <w:proofErr w:type="spellEnd"/>
+      <w:r>
+        <w:rPr>
+          <w:rFonts w:cs="B Zar" w:hint="cs"/>
+          <w:rtl/>
+          <w:lang w:bidi="fa-IR"/>
+        </w:rPr>
+        <w:t xml:space="preserve"> و در سلول بعدی، با کمک هرم </w:t>
+      </w:r>
+      <w:proofErr w:type="spellStart"/>
+      <w:r>
+        <w:rPr>
+          <w:rFonts w:cs="B Zar" w:hint="cs"/>
+          <w:rtl/>
+          <w:lang w:bidi="fa-IR"/>
+        </w:rPr>
+        <w:t>گوسی</w:t>
+      </w:r>
+      <w:proofErr w:type="spellEnd"/>
+      <w:r>
+        <w:rPr>
+          <w:rFonts w:cs="B Zar" w:hint="cs"/>
+          <w:rtl/>
+          <w:lang w:bidi="fa-IR"/>
+        </w:rPr>
+        <w:t xml:space="preserve"> ساخته شده، هرم </w:t>
+      </w:r>
+      <w:proofErr w:type="spellStart"/>
+      <w:r>
+        <w:rPr>
+          <w:rFonts w:cs="B Zar" w:hint="cs"/>
+          <w:rtl/>
+          <w:lang w:bidi="fa-IR"/>
+        </w:rPr>
+        <w:t>لاپلاسی</w:t>
+      </w:r>
+      <w:proofErr w:type="spellEnd"/>
+      <w:r>
+        <w:rPr>
+          <w:rFonts w:cs="B Zar" w:hint="cs"/>
+          <w:rtl/>
+          <w:lang w:bidi="fa-IR"/>
+        </w:rPr>
+        <w:t xml:space="preserve"> را تشکیل دادیم. برای ساخت هرم </w:t>
+      </w:r>
+      <w:proofErr w:type="spellStart"/>
+      <w:r>
+        <w:rPr>
+          <w:rFonts w:cs="B Zar" w:hint="cs"/>
+          <w:rtl/>
+          <w:lang w:bidi="fa-IR"/>
+        </w:rPr>
+        <w:t>گوسی</w:t>
+      </w:r>
+      <w:proofErr w:type="spellEnd"/>
+      <w:r>
+        <w:rPr>
+          <w:rFonts w:cs="B Zar" w:hint="cs"/>
+          <w:rtl/>
+          <w:lang w:bidi="fa-IR"/>
+        </w:rPr>
+        <w:t xml:space="preserve"> از تابع </w:t>
+      </w:r>
+      <w:proofErr w:type="spellStart"/>
+      <w:r>
+        <w:rPr>
+          <w:rFonts w:cs="B Zar"/>
+          <w:lang w:bidi="fa-IR"/>
+        </w:rPr>
+        <w:t>gasussina_pyramid</w:t>
+      </w:r>
+      <w:proofErr w:type="spellEnd"/>
+      <w:r>
+        <w:rPr>
+          <w:rFonts w:cs="B Zar" w:hint="cs"/>
+          <w:rtl/>
+          <w:lang w:bidi="fa-IR"/>
+        </w:rPr>
+        <w:t xml:space="preserve"> استفاده کردم. در این تابع، یک فیلتر </w:t>
+      </w:r>
+      <w:proofErr w:type="spellStart"/>
+      <w:r>
+        <w:rPr>
+          <w:rFonts w:cs="B Zar" w:hint="cs"/>
+          <w:rtl/>
+          <w:lang w:bidi="fa-IR"/>
+        </w:rPr>
+        <w:t>گوسی</w:t>
+      </w:r>
+      <w:proofErr w:type="spellEnd"/>
+      <w:r>
+        <w:rPr>
+          <w:rFonts w:cs="B Zar" w:hint="cs"/>
+          <w:rtl/>
+          <w:lang w:bidi="fa-IR"/>
+        </w:rPr>
+        <w:t xml:space="preserve"> </w:t>
+      </w:r>
+      <w:proofErr w:type="spellStart"/>
+      <w:r>
+        <w:rPr>
+          <w:rFonts w:cs="B Zar" w:hint="cs"/>
+          <w:rtl/>
+          <w:lang w:bidi="fa-IR"/>
+        </w:rPr>
+        <w:t>باینامینال</w:t>
+      </w:r>
+      <w:proofErr w:type="spellEnd"/>
+      <w:r>
+        <w:rPr>
+          <w:rFonts w:cs="B Zar" w:hint="cs"/>
+          <w:rtl/>
+          <w:lang w:bidi="fa-IR"/>
+        </w:rPr>
+        <w:t xml:space="preserve"> </w:t>
+      </w:r>
+      <w:r>
+        <w:rPr>
+          <w:rFonts w:cs="B Zar" w:hint="cs"/>
+          <w:rtl/>
+          <w:lang w:bidi="fa-IR"/>
+        </w:rPr>
+        <w:t xml:space="preserve">با عرض 5 با </w:t>
+      </w:r>
+      <w:proofErr w:type="spellStart"/>
+      <w:r>
+        <w:rPr>
+          <w:rFonts w:cs="B Zar" w:hint="cs"/>
+          <w:rtl/>
+          <w:lang w:bidi="fa-IR"/>
+        </w:rPr>
+        <w:t>ضرایب</w:t>
+      </w:r>
+      <w:proofErr w:type="spellEnd"/>
+      <w:r>
+        <w:rPr>
+          <w:rFonts w:cs="B Zar" w:hint="cs"/>
+          <w:rtl/>
+          <w:lang w:bidi="fa-IR"/>
+        </w:rPr>
+        <w:t xml:space="preserve"> به شکلی که در کد مشخص است، ساخته </w:t>
+      </w:r>
+      <w:proofErr w:type="spellStart"/>
+      <w:r>
+        <w:rPr>
+          <w:rFonts w:cs="B Zar" w:hint="cs"/>
+          <w:rtl/>
+          <w:lang w:bidi="fa-IR"/>
+        </w:rPr>
+        <w:t>می‌شود</w:t>
+      </w:r>
+      <w:proofErr w:type="spellEnd"/>
+      <w:r>
+        <w:rPr>
+          <w:rFonts w:cs="B Zar" w:hint="cs"/>
+          <w:rtl/>
+          <w:lang w:bidi="fa-IR"/>
+        </w:rPr>
+        <w:t xml:space="preserve"> و با کمک تابع </w:t>
+      </w:r>
+      <w:r>
+        <w:rPr>
+          <w:rFonts w:cs="B Zar"/>
+          <w:lang w:bidi="fa-IR"/>
+        </w:rPr>
+        <w:t>convolve2d</w:t>
+      </w:r>
+      <w:r>
+        <w:rPr>
+          <w:rFonts w:cs="B Zar" w:hint="cs"/>
+          <w:rtl/>
+          <w:lang w:bidi="fa-IR"/>
+        </w:rPr>
+        <w:t xml:space="preserve"> ، در تصویر که در هر مرحله ابتدا </w:t>
+      </w:r>
+      <w:proofErr w:type="spellStart"/>
+      <w:r>
+        <w:rPr>
+          <w:rFonts w:cs="B Zar" w:hint="cs"/>
+          <w:rtl/>
+          <w:lang w:bidi="fa-IR"/>
+        </w:rPr>
+        <w:t>پدینگ</w:t>
+      </w:r>
+      <w:proofErr w:type="spellEnd"/>
+      <w:r>
+        <w:rPr>
+          <w:rFonts w:cs="B Zar" w:hint="cs"/>
+          <w:rtl/>
+          <w:lang w:bidi="fa-IR"/>
+        </w:rPr>
+        <w:t xml:space="preserve"> نیز به آن اضافه شده، </w:t>
+      </w:r>
+      <w:proofErr w:type="spellStart"/>
+      <w:r>
+        <w:rPr>
+          <w:rFonts w:cs="B Zar" w:hint="cs"/>
+          <w:rtl/>
+          <w:lang w:bidi="fa-IR"/>
+        </w:rPr>
+        <w:t>کانوالو</w:t>
+      </w:r>
+      <w:proofErr w:type="spellEnd"/>
+      <w:r>
+        <w:rPr>
+          <w:rFonts w:cs="B Zar" w:hint="cs"/>
+          <w:rtl/>
+          <w:lang w:bidi="fa-IR"/>
+        </w:rPr>
+        <w:t xml:space="preserve"> </w:t>
+      </w:r>
+      <w:proofErr w:type="spellStart"/>
+      <w:r>
+        <w:rPr>
+          <w:rFonts w:cs="B Zar" w:hint="cs"/>
+          <w:rtl/>
+          <w:lang w:bidi="fa-IR"/>
+        </w:rPr>
+        <w:t>می‌شود</w:t>
+      </w:r>
+      <w:proofErr w:type="spellEnd"/>
+      <w:r>
+        <w:rPr>
+          <w:rFonts w:cs="B Zar" w:hint="cs"/>
+          <w:rtl/>
+          <w:lang w:bidi="fa-IR"/>
+        </w:rPr>
+        <w:t xml:space="preserve">. در نهایت تصویر حاصل با برداشتن سطر و ستون های آن به صورت یکی در میان(گام 2 </w:t>
+      </w:r>
+      <w:r>
+        <w:rPr>
+          <w:rFonts w:cs="B Zar" w:hint="cs"/>
+          <w:rtl/>
+          <w:lang w:bidi="fa-IR"/>
+        </w:rPr>
+        <w:t xml:space="preserve">حرکت </w:t>
+      </w:r>
+      <w:r>
+        <w:rPr>
+          <w:rFonts w:cs="B Zar" w:hint="cs"/>
+          <w:rtl/>
+          <w:lang w:bidi="fa-IR"/>
+        </w:rPr>
+        <w:t xml:space="preserve">در </w:t>
+      </w:r>
+      <w:proofErr w:type="spellStart"/>
+      <w:r>
+        <w:rPr>
+          <w:rFonts w:cs="B Zar" w:hint="cs"/>
+          <w:rtl/>
+          <w:lang w:bidi="fa-IR"/>
+        </w:rPr>
+        <w:t>اندیس</w:t>
+      </w:r>
+      <w:proofErr w:type="spellEnd"/>
+      <w:r>
+        <w:rPr>
+          <w:rFonts w:cs="B Zar" w:hint="cs"/>
+          <w:rtl/>
+          <w:lang w:bidi="fa-IR"/>
+        </w:rPr>
+        <w:t xml:space="preserve"> دهی) به لیست مربوط به نگهداری هرم، افزوده </w:t>
+      </w:r>
+      <w:proofErr w:type="spellStart"/>
+      <w:r>
+        <w:rPr>
+          <w:rFonts w:cs="B Zar" w:hint="cs"/>
+          <w:rtl/>
+          <w:lang w:bidi="fa-IR"/>
+        </w:rPr>
+        <w:t>می‌شود</w:t>
+      </w:r>
+      <w:proofErr w:type="spellEnd"/>
+      <w:r>
+        <w:rPr>
+          <w:rFonts w:cs="B Zar" w:hint="cs"/>
+          <w:rtl/>
+          <w:lang w:bidi="fa-IR"/>
+        </w:rPr>
+        <w:t>.</w:t>
       </w:r>
     </w:p>
     <w:p>
@@ -228,277 +517,656 @@
         <w:jc w:val="both"/>
         <w:rPr>
           <w:rFonts w:cs="B Zar"/>
-          <w:lang w:bidi="fa-IR"/>
-        </w:rPr>
-      </w:pPr>
-      <w:r>
-        <w:rPr>
-          <w:rFonts w:cs="B Zar" w:hint="cs"/>
-          <w:rtl/>
-          <w:lang w:bidi="fa-IR"/>
-        </w:rPr>
-        <w:t xml:space="preserve">خاصیت </w:t>
-      </w:r>
-      <w:proofErr w:type="spellStart"/>
-      <w:r>
-        <w:rPr>
-          <w:rFonts w:cs="B Zar" w:hint="cs"/>
-          <w:rtl/>
-          <w:lang w:bidi="fa-IR"/>
-        </w:rPr>
-        <w:t>جدایی‌پذیری</w:t>
-      </w:r>
-      <w:proofErr w:type="spellEnd"/>
-      <w:r>
-        <w:rPr>
-          <w:rFonts w:cs="B Zar" w:hint="cs"/>
-          <w:rtl/>
-          <w:lang w:bidi="fa-IR"/>
-        </w:rPr>
-        <w:t xml:space="preserve"> از این جهت مفید است که با کمک این ویژگی، </w:t>
-      </w:r>
-      <w:proofErr w:type="spellStart"/>
-      <w:r>
-        <w:rPr>
-          <w:rFonts w:cs="B Zar" w:hint="cs"/>
-          <w:rtl/>
-          <w:lang w:bidi="fa-IR"/>
-        </w:rPr>
-        <w:t>می‌توان</w:t>
-      </w:r>
-      <w:proofErr w:type="spellEnd"/>
-      <w:r>
-        <w:rPr>
-          <w:rFonts w:cs="B Zar" w:hint="cs"/>
-          <w:rtl/>
-          <w:lang w:bidi="fa-IR"/>
-        </w:rPr>
-        <w:t xml:space="preserve"> تصاویر(سیگنال های دو بعدی) را که نیازمند  فیلترهای </w:t>
-      </w:r>
-      <w:proofErr w:type="spellStart"/>
-      <w:r>
-        <w:rPr>
-          <w:rFonts w:cs="B Zar" w:hint="cs"/>
-          <w:rtl/>
-          <w:lang w:bidi="fa-IR"/>
-        </w:rPr>
-        <w:t>دوبعدی</w:t>
-      </w:r>
-      <w:proofErr w:type="spellEnd"/>
-      <w:r>
-        <w:rPr>
-          <w:rFonts w:cs="B Zar" w:hint="cs"/>
-          <w:rtl/>
-          <w:lang w:bidi="fa-IR"/>
-        </w:rPr>
-        <w:t xml:space="preserve"> برای پردازش هستند، به کمک این ویژگی که فیلتر دو بعدی قابلیت جداسازی به فیلتر های یک بعدی دارد، با کمک فیلتر های یک بعدی </w:t>
-      </w:r>
-      <w:proofErr w:type="spellStart"/>
-      <w:r>
-        <w:rPr>
-          <w:rFonts w:cs="B Zar" w:hint="cs"/>
-          <w:rtl/>
-          <w:lang w:bidi="fa-IR"/>
-        </w:rPr>
-        <w:t>پیاده‌سازی</w:t>
-      </w:r>
-      <w:proofErr w:type="spellEnd"/>
-      <w:r>
-        <w:rPr>
-          <w:rFonts w:cs="B Zar" w:hint="cs"/>
-          <w:rtl/>
-          <w:lang w:bidi="fa-IR"/>
-        </w:rPr>
-        <w:t xml:space="preserve"> و پردازش کرد. </w:t>
+          <w:rtl/>
+          <w:lang w:bidi="fa-IR"/>
+        </w:rPr>
+      </w:pPr>
+      <w:r>
+        <w:rPr>
+          <w:rFonts w:cs="B Zar" w:hint="cs"/>
+          <w:rtl/>
+          <w:lang w:bidi="fa-IR"/>
+        </w:rPr>
+        <w:t xml:space="preserve">تابع </w:t>
+      </w:r>
+      <w:proofErr w:type="spellStart"/>
+      <w:r>
+        <w:rPr>
+          <w:rFonts w:cs="B Zar"/>
+          <w:lang w:bidi="fa-IR"/>
+        </w:rPr>
+        <w:t>Laplacian_pyramid</w:t>
+      </w:r>
+      <w:proofErr w:type="spellEnd"/>
+      <w:r>
+        <w:rPr>
+          <w:rFonts w:cs="B Zar" w:hint="cs"/>
+          <w:rtl/>
+          <w:lang w:bidi="fa-IR"/>
+        </w:rPr>
+        <w:t xml:space="preserve"> برای ساخت هرم </w:t>
+      </w:r>
+      <w:proofErr w:type="spellStart"/>
+      <w:r>
+        <w:rPr>
+          <w:rFonts w:cs="B Zar" w:hint="cs"/>
+          <w:rtl/>
+          <w:lang w:bidi="fa-IR"/>
+        </w:rPr>
+        <w:t>لاپلاسی</w:t>
+      </w:r>
+      <w:proofErr w:type="spellEnd"/>
+      <w:r>
+        <w:rPr>
+          <w:rFonts w:cs="B Zar" w:hint="cs"/>
+          <w:rtl/>
+          <w:lang w:bidi="fa-IR"/>
+        </w:rPr>
+        <w:t xml:space="preserve">، از روی هرم </w:t>
+      </w:r>
+      <w:proofErr w:type="spellStart"/>
+      <w:r>
+        <w:rPr>
+          <w:rFonts w:cs="B Zar" w:hint="cs"/>
+          <w:rtl/>
+          <w:lang w:bidi="fa-IR"/>
+        </w:rPr>
+        <w:t>گوسی</w:t>
+      </w:r>
+      <w:proofErr w:type="spellEnd"/>
+      <w:r>
+        <w:rPr>
+          <w:rFonts w:cs="B Zar" w:hint="cs"/>
+          <w:rtl/>
+          <w:lang w:bidi="fa-IR"/>
+        </w:rPr>
+        <w:t xml:space="preserve"> داده شده به ورودی استفاده </w:t>
+      </w:r>
+      <w:proofErr w:type="spellStart"/>
+      <w:r>
+        <w:rPr>
+          <w:rFonts w:cs="B Zar" w:hint="cs"/>
+          <w:rtl/>
+          <w:lang w:bidi="fa-IR"/>
+        </w:rPr>
+        <w:t>می‌شود</w:t>
+      </w:r>
+      <w:proofErr w:type="spellEnd"/>
+      <w:r>
+        <w:rPr>
+          <w:rFonts w:cs="B Zar" w:hint="cs"/>
+          <w:rtl/>
+          <w:lang w:bidi="fa-IR"/>
+        </w:rPr>
+        <w:t>. در این تابع</w:t>
+      </w:r>
+      <w:r>
+        <w:rPr>
+          <w:rFonts w:cs="B Zar" w:hint="cs"/>
+          <w:rtl/>
+          <w:lang w:bidi="fa-IR"/>
+        </w:rPr>
+        <w:t xml:space="preserve">، ابتدا آخرین تصویر در هرم </w:t>
+      </w:r>
+      <w:proofErr w:type="spellStart"/>
+      <w:r>
+        <w:rPr>
+          <w:rFonts w:cs="B Zar" w:hint="cs"/>
+          <w:rtl/>
+          <w:lang w:bidi="fa-IR"/>
+        </w:rPr>
+        <w:t>گوسی</w:t>
+      </w:r>
+      <w:proofErr w:type="spellEnd"/>
+      <w:r>
+        <w:rPr>
+          <w:rFonts w:cs="B Zar" w:hint="cs"/>
+          <w:rtl/>
+          <w:lang w:bidi="fa-IR"/>
+        </w:rPr>
+        <w:t xml:space="preserve">، به عنوان اولین تصویر هرم </w:t>
+      </w:r>
+      <w:proofErr w:type="spellStart"/>
+      <w:r>
+        <w:rPr>
+          <w:rFonts w:cs="B Zar" w:hint="cs"/>
+          <w:rtl/>
+          <w:lang w:bidi="fa-IR"/>
+        </w:rPr>
+        <w:t>لاپلاسی</w:t>
+      </w:r>
+      <w:proofErr w:type="spellEnd"/>
+      <w:r>
+        <w:rPr>
+          <w:rFonts w:cs="B Zar" w:hint="cs"/>
+          <w:rtl/>
+          <w:lang w:bidi="fa-IR"/>
+        </w:rPr>
+        <w:t xml:space="preserve"> قرار داده </w:t>
+      </w:r>
+      <w:proofErr w:type="spellStart"/>
+      <w:r>
+        <w:rPr>
+          <w:rFonts w:cs="B Zar" w:hint="cs"/>
+          <w:rtl/>
+          <w:lang w:bidi="fa-IR"/>
+        </w:rPr>
+        <w:t>می‌شود</w:t>
+      </w:r>
+      <w:proofErr w:type="spellEnd"/>
+      <w:r>
+        <w:rPr>
+          <w:rFonts w:cs="B Zar" w:hint="cs"/>
+          <w:rtl/>
+          <w:lang w:bidi="fa-IR"/>
+        </w:rPr>
+        <w:t xml:space="preserve">، تا از روی آن بقیه تصاویر هرم </w:t>
+      </w:r>
+      <w:proofErr w:type="spellStart"/>
+      <w:r>
+        <w:rPr>
+          <w:rFonts w:cs="B Zar" w:hint="cs"/>
+          <w:rtl/>
+          <w:lang w:bidi="fa-IR"/>
+        </w:rPr>
+        <w:t>لاپلاسی</w:t>
+      </w:r>
+      <w:proofErr w:type="spellEnd"/>
+      <w:r>
+        <w:rPr>
+          <w:rFonts w:cs="B Zar" w:hint="cs"/>
+          <w:rtl/>
+          <w:lang w:bidi="fa-IR"/>
+        </w:rPr>
+        <w:t xml:space="preserve"> ساخته شود. در حلقه، هر باز، با شروع از </w:t>
+      </w:r>
+      <w:proofErr w:type="spellStart"/>
+      <w:r>
+        <w:rPr>
+          <w:rFonts w:cs="B Zar" w:hint="cs"/>
+          <w:rtl/>
+          <w:lang w:bidi="fa-IR"/>
+        </w:rPr>
+        <w:t>اندیس</w:t>
+      </w:r>
+      <w:proofErr w:type="spellEnd"/>
+      <w:r>
+        <w:rPr>
+          <w:rFonts w:cs="B Zar" w:hint="cs"/>
+          <w:rtl/>
+          <w:lang w:bidi="fa-IR"/>
+        </w:rPr>
+        <w:t xml:space="preserve"> انتهایی، یک تصویر از هرم </w:t>
+      </w:r>
+      <w:proofErr w:type="spellStart"/>
+      <w:r>
+        <w:rPr>
+          <w:rFonts w:cs="B Zar" w:hint="cs"/>
+          <w:rtl/>
+          <w:lang w:bidi="fa-IR"/>
+        </w:rPr>
+        <w:t>گوسی</w:t>
+      </w:r>
+      <w:proofErr w:type="spellEnd"/>
+      <w:r>
+        <w:rPr>
+          <w:rFonts w:cs="B Zar" w:hint="cs"/>
+          <w:rtl/>
+          <w:lang w:bidi="fa-IR"/>
+        </w:rPr>
+        <w:t xml:space="preserve"> به ابعاد سطح پایین تر خود </w:t>
+      </w:r>
+      <w:proofErr w:type="spellStart"/>
+      <w:r>
+        <w:rPr>
+          <w:rFonts w:cs="B Zar" w:hint="cs"/>
+          <w:rtl/>
+          <w:lang w:bidi="fa-IR"/>
+        </w:rPr>
+        <w:t>می‌رسد</w:t>
+      </w:r>
+      <w:proofErr w:type="spellEnd"/>
+      <w:r>
+        <w:rPr>
+          <w:rFonts w:cs="B Zar" w:hint="cs"/>
+          <w:rtl/>
+          <w:lang w:bidi="fa-IR"/>
+        </w:rPr>
+        <w:t xml:space="preserve">، سپس از </w:t>
+      </w:r>
+      <w:proofErr w:type="spellStart"/>
+      <w:r>
+        <w:rPr>
+          <w:rFonts w:cs="B Zar" w:hint="cs"/>
+          <w:rtl/>
+          <w:lang w:bidi="fa-IR"/>
+        </w:rPr>
+        <w:t>تفاصل</w:t>
+      </w:r>
+      <w:proofErr w:type="spellEnd"/>
+      <w:r>
+        <w:rPr>
+          <w:rFonts w:cs="B Zar" w:hint="cs"/>
+          <w:rtl/>
+          <w:lang w:bidi="fa-IR"/>
+        </w:rPr>
+        <w:t xml:space="preserve"> تصویر </w:t>
+      </w:r>
+      <w:proofErr w:type="spellStart"/>
+      <w:r>
+        <w:rPr>
+          <w:rFonts w:cs="B Zar" w:hint="cs"/>
+          <w:rtl/>
+          <w:lang w:bidi="fa-IR"/>
+        </w:rPr>
+        <w:t>گوسی</w:t>
+      </w:r>
+      <w:proofErr w:type="spellEnd"/>
+      <w:r>
+        <w:rPr>
+          <w:rFonts w:cs="B Zar" w:hint="cs"/>
+          <w:rtl/>
+          <w:lang w:bidi="fa-IR"/>
+        </w:rPr>
+        <w:t xml:space="preserve"> </w:t>
+      </w:r>
+      <w:proofErr w:type="spellStart"/>
+      <w:r>
+        <w:rPr>
+          <w:rFonts w:cs="B Zar" w:hint="cs"/>
+          <w:rtl/>
+          <w:lang w:bidi="fa-IR"/>
+        </w:rPr>
+        <w:t>به‌دست</w:t>
+      </w:r>
+      <w:proofErr w:type="spellEnd"/>
+      <w:r>
+        <w:rPr>
+          <w:rFonts w:cs="B Zar" w:hint="cs"/>
+          <w:rtl/>
+          <w:lang w:bidi="fa-IR"/>
+        </w:rPr>
+        <w:t xml:space="preserve"> آمده و تصویر </w:t>
+      </w:r>
+      <w:proofErr w:type="spellStart"/>
+      <w:r>
+        <w:rPr>
+          <w:rFonts w:cs="B Zar" w:hint="cs"/>
+          <w:rtl/>
+          <w:lang w:bidi="fa-IR"/>
+        </w:rPr>
+        <w:t>اندیس</w:t>
+      </w:r>
+      <w:proofErr w:type="spellEnd"/>
+      <w:r>
+        <w:rPr>
+          <w:rFonts w:cs="B Zar" w:hint="cs"/>
+          <w:rtl/>
+          <w:lang w:bidi="fa-IR"/>
+        </w:rPr>
+        <w:t xml:space="preserve"> قبلی </w:t>
+      </w:r>
+      <w:proofErr w:type="spellStart"/>
+      <w:r>
+        <w:rPr>
+          <w:rFonts w:cs="B Zar" w:hint="cs"/>
+          <w:rtl/>
+          <w:lang w:bidi="fa-IR"/>
+        </w:rPr>
+        <w:t>گوسی</w:t>
+      </w:r>
+      <w:proofErr w:type="spellEnd"/>
+      <w:r>
+        <w:rPr>
+          <w:rFonts w:cs="B Zar" w:hint="cs"/>
+          <w:rtl/>
+          <w:lang w:bidi="fa-IR"/>
+        </w:rPr>
+        <w:t xml:space="preserve">، برای ساخت تصویر </w:t>
+      </w:r>
+      <w:proofErr w:type="spellStart"/>
+      <w:r>
+        <w:rPr>
+          <w:rFonts w:cs="B Zar" w:hint="cs"/>
+          <w:rtl/>
+          <w:lang w:bidi="fa-IR"/>
+        </w:rPr>
+        <w:t>لاپلاسی</w:t>
+      </w:r>
+      <w:proofErr w:type="spellEnd"/>
+      <w:r>
+        <w:rPr>
+          <w:rFonts w:cs="B Zar" w:hint="cs"/>
+          <w:rtl/>
+          <w:lang w:bidi="fa-IR"/>
+        </w:rPr>
+        <w:t xml:space="preserve"> جدید استفاده </w:t>
+      </w:r>
+      <w:proofErr w:type="spellStart"/>
+      <w:r>
+        <w:rPr>
+          <w:rFonts w:cs="B Zar" w:hint="cs"/>
+          <w:rtl/>
+          <w:lang w:bidi="fa-IR"/>
+        </w:rPr>
+        <w:t>می‌کنیم</w:t>
+      </w:r>
+      <w:proofErr w:type="spellEnd"/>
+      <w:r>
+        <w:rPr>
+          <w:rFonts w:cs="B Zar" w:hint="cs"/>
+          <w:rtl/>
+          <w:lang w:bidi="fa-IR"/>
+        </w:rPr>
+        <w:t>.</w:t>
       </w:r>
     </w:p>
     <w:p>
       <w:pPr>
         <w:jc w:val="both"/>
         <w:rPr>
-          <w:rFonts w:cs="B Zar"/>
-          <w:rtl/>
-          <w:lang w:bidi="fa-IR"/>
-        </w:rPr>
-      </w:pPr>
-      <w:r>
-        <w:rPr>
-          <w:rFonts w:cs="B Zar" w:hint="cs"/>
-          <w:rtl/>
-          <w:lang w:bidi="fa-IR"/>
-        </w:rPr>
-        <w:t xml:space="preserve">خاصیت </w:t>
-      </w:r>
-      <w:proofErr w:type="spellStart"/>
-      <w:r>
-        <w:rPr>
-          <w:rFonts w:cs="B Zar" w:hint="cs"/>
-          <w:rtl/>
-          <w:lang w:bidi="fa-IR"/>
-        </w:rPr>
-        <w:t>آ</w:t>
-      </w:r>
-      <w:r>
-        <w:rPr>
-          <w:rFonts w:cs="B Zar" w:hint="cs"/>
-          <w:rtl/>
-          <w:lang w:bidi="fa-IR"/>
-        </w:rPr>
-        <w:t>بشاری</w:t>
-      </w:r>
-      <w:proofErr w:type="spellEnd"/>
-      <w:r>
-        <w:rPr>
-          <w:rFonts w:cs="B Zar" w:hint="cs"/>
-          <w:rtl/>
-          <w:lang w:bidi="fa-IR"/>
-        </w:rPr>
-        <w:t xml:space="preserve"> بودن هرم، به ما کمک </w:t>
-      </w:r>
-      <w:proofErr w:type="spellStart"/>
-      <w:r>
-        <w:rPr>
-          <w:rFonts w:cs="B Zar" w:hint="cs"/>
-          <w:rtl/>
-          <w:lang w:bidi="fa-IR"/>
-        </w:rPr>
-        <w:t>می‌کند</w:t>
-      </w:r>
-      <w:proofErr w:type="spellEnd"/>
-      <w:r>
-        <w:rPr>
-          <w:rFonts w:cs="B Zar" w:hint="cs"/>
-          <w:rtl/>
-          <w:lang w:bidi="fa-IR"/>
-        </w:rPr>
-        <w:t xml:space="preserve"> تا</w:t>
-      </w:r>
-      <w:r>
-        <w:rPr>
-          <w:rFonts w:cs="B Zar" w:hint="cs"/>
-          <w:rtl/>
-          <w:lang w:bidi="fa-IR"/>
-        </w:rPr>
-        <w:t xml:space="preserve"> به جای اعمال یک مرتبه یک فیلتر </w:t>
-      </w:r>
-      <w:proofErr w:type="spellStart"/>
-      <w:r>
-        <w:rPr>
-          <w:rFonts w:cs="B Zar" w:hint="cs"/>
-          <w:rtl/>
-          <w:lang w:bidi="fa-IR"/>
-        </w:rPr>
-        <w:t>گوسین</w:t>
-      </w:r>
-      <w:proofErr w:type="spellEnd"/>
-      <w:r>
-        <w:rPr>
-          <w:rFonts w:cs="B Zar" w:hint="cs"/>
-          <w:rtl/>
-          <w:lang w:bidi="fa-IR"/>
-        </w:rPr>
-        <w:t xml:space="preserve"> با سایز بالا که سرعت </w:t>
-      </w:r>
-      <w:proofErr w:type="spellStart"/>
-      <w:r>
-        <w:rPr>
-          <w:rFonts w:cs="B Zar" w:hint="cs"/>
-          <w:rtl/>
-          <w:lang w:bidi="fa-IR"/>
-        </w:rPr>
-        <w:t>پردازشی</w:t>
-      </w:r>
-      <w:proofErr w:type="spellEnd"/>
-      <w:r>
-        <w:rPr>
-          <w:rFonts w:cs="B Zar" w:hint="cs"/>
-          <w:rtl/>
-          <w:lang w:bidi="fa-IR"/>
-        </w:rPr>
-        <w:t xml:space="preserve"> کمتری دارد،</w:t>
-      </w:r>
-      <w:r>
-        <w:rPr>
-          <w:rFonts w:cs="B Zar" w:hint="cs"/>
-          <w:rtl/>
-          <w:lang w:bidi="fa-IR"/>
-        </w:rPr>
-        <w:t xml:space="preserve"> </w:t>
-      </w:r>
-      <w:r>
-        <w:rPr>
-          <w:rFonts w:cs="B Zar" w:hint="cs"/>
-          <w:rtl/>
-          <w:lang w:bidi="fa-IR"/>
-        </w:rPr>
-        <w:t xml:space="preserve">با فیلتر </w:t>
-      </w:r>
-      <w:proofErr w:type="spellStart"/>
-      <w:r>
-        <w:rPr>
-          <w:rFonts w:cs="B Zar" w:hint="cs"/>
-          <w:rtl/>
-          <w:lang w:bidi="fa-IR"/>
-        </w:rPr>
-        <w:t>هایی</w:t>
-      </w:r>
-      <w:proofErr w:type="spellEnd"/>
-      <w:r>
-        <w:rPr>
-          <w:rFonts w:cs="B Zar" w:hint="cs"/>
-          <w:rtl/>
-          <w:lang w:bidi="fa-IR"/>
-        </w:rPr>
-        <w:t xml:space="preserve"> با ابعاد کوچکتر که سرعت اجرای بیشتری دارند، تصویر را به </w:t>
-      </w:r>
-      <w:proofErr w:type="spellStart"/>
-      <w:r>
-        <w:rPr>
-          <w:rFonts w:cs="B Zar" w:hint="cs"/>
-          <w:rtl/>
-          <w:lang w:bidi="fa-IR"/>
-        </w:rPr>
-        <w:t>رزولوشن</w:t>
-      </w:r>
-      <w:proofErr w:type="spellEnd"/>
-      <w:r>
-        <w:rPr>
-          <w:rFonts w:cs="B Zar" w:hint="cs"/>
-          <w:rtl/>
-          <w:lang w:bidi="fa-IR"/>
-        </w:rPr>
-        <w:t xml:space="preserve"> های پایین تر ببریم و با کوچک تر شدن عکس، پردازش ها سرعت بیشتری پیدا </w:t>
-      </w:r>
-      <w:proofErr w:type="spellStart"/>
-      <w:r>
-        <w:rPr>
-          <w:rFonts w:cs="B Zar" w:hint="cs"/>
-          <w:rtl/>
-          <w:lang w:bidi="fa-IR"/>
-        </w:rPr>
-        <w:t>می‌کنند</w:t>
-      </w:r>
-      <w:proofErr w:type="spellEnd"/>
-      <w:r>
-        <w:rPr>
-          <w:rFonts w:cs="B Zar" w:hint="cs"/>
-          <w:rtl/>
-          <w:lang w:bidi="fa-IR"/>
-        </w:rPr>
-        <w:t>.</w:t>
-      </w:r>
+          <w:rFonts w:cs="B Zar" w:hint="cs"/>
+          <w:rtl/>
+          <w:lang w:bidi="fa-IR"/>
+        </w:rPr>
+      </w:pPr>
     </w:p>
     <w:p>
       <w:pPr>
         <w:jc w:val="both"/>
         <w:rPr>
-          <w:rFonts w:cs="B Zar" w:hint="cs"/>
-          <w:lang w:bidi="fa-IR"/>
-        </w:rPr>
-      </w:pPr>
-      <w:r>
-        <w:rPr>
-          <w:rFonts w:cs="B Zar" w:hint="cs"/>
+          <w:rFonts w:cs="B Titr"/>
+          <w:rtl/>
+          <w:lang w:bidi="fa-IR"/>
+        </w:rPr>
+      </w:pPr>
+      <w:r>
+        <w:rPr>
+          <w:rFonts w:cs="B Titr" w:hint="cs"/>
+          <w:rtl/>
+          <w:lang w:bidi="fa-IR"/>
+        </w:rPr>
+        <w:t>5.1.2</w:t>
+      </w:r>
+    </w:p>
+    <w:p>
+      <w:pPr>
+        <w:jc w:val="both"/>
+        <w:rPr>
+          <w:rFonts w:cs="B Zar"/>
+          <w:lang w:bidi="fa-IR"/>
+        </w:rPr>
+      </w:pPr>
+      <w:r>
+        <w:rPr>
+          <w:rFonts w:cs="B Zar" w:hint="cs"/>
+          <w:rtl/>
+          <w:lang w:bidi="fa-IR"/>
+        </w:rPr>
+        <w:t xml:space="preserve">خاصیت </w:t>
+      </w:r>
+      <w:proofErr w:type="spellStart"/>
+      <w:r>
+        <w:rPr>
+          <w:rFonts w:cs="B Zar" w:hint="cs"/>
+          <w:rtl/>
+          <w:lang w:bidi="fa-IR"/>
+        </w:rPr>
+        <w:t>جدایی‌پذیری</w:t>
+      </w:r>
+      <w:proofErr w:type="spellEnd"/>
+      <w:r>
+        <w:rPr>
+          <w:rFonts w:cs="B Zar" w:hint="cs"/>
+          <w:rtl/>
+          <w:lang w:bidi="fa-IR"/>
+        </w:rPr>
+        <w:t xml:space="preserve"> از این جهت مفید است که با کمک این ویژگی، </w:t>
+      </w:r>
+      <w:proofErr w:type="spellStart"/>
+      <w:r>
+        <w:rPr>
+          <w:rFonts w:cs="B Zar" w:hint="cs"/>
+          <w:rtl/>
+          <w:lang w:bidi="fa-IR"/>
+        </w:rPr>
+        <w:t>می‌توان</w:t>
+      </w:r>
+      <w:proofErr w:type="spellEnd"/>
+      <w:r>
+        <w:rPr>
+          <w:rFonts w:cs="B Zar" w:hint="cs"/>
+          <w:rtl/>
+          <w:lang w:bidi="fa-IR"/>
+        </w:rPr>
+        <w:t xml:space="preserve"> تصاویر(سیگنال های دو بعدی) را که نیازمند  فیلترهای </w:t>
+      </w:r>
+      <w:proofErr w:type="spellStart"/>
+      <w:r>
+        <w:rPr>
+          <w:rFonts w:cs="B Zar" w:hint="cs"/>
+          <w:rtl/>
+          <w:lang w:bidi="fa-IR"/>
+        </w:rPr>
+        <w:t>دوبعدی</w:t>
+      </w:r>
+      <w:proofErr w:type="spellEnd"/>
+      <w:r>
+        <w:rPr>
+          <w:rFonts w:cs="B Zar" w:hint="cs"/>
+          <w:rtl/>
+          <w:lang w:bidi="fa-IR"/>
+        </w:rPr>
+        <w:t xml:space="preserve"> برای پردازش هستند، به کمک این ویژگی که فیلتر دو بعدی قابلیت جداسازی به فیلتر های یک بعدی دارد، با کمک فیلتر های یک بعدی </w:t>
+      </w:r>
+      <w:proofErr w:type="spellStart"/>
+      <w:r>
+        <w:rPr>
+          <w:rFonts w:cs="B Zar" w:hint="cs"/>
+          <w:rtl/>
+          <w:lang w:bidi="fa-IR"/>
+        </w:rPr>
+        <w:t>پیاده‌سازی</w:t>
+      </w:r>
+      <w:proofErr w:type="spellEnd"/>
+      <w:r>
+        <w:rPr>
+          <w:rFonts w:cs="B Zar" w:hint="cs"/>
+          <w:rtl/>
+          <w:lang w:bidi="fa-IR"/>
+        </w:rPr>
+        <w:t xml:space="preserve"> و پردازش کرد. </w:t>
+      </w:r>
+    </w:p>
+    <w:p>
+      <w:pPr>
+        <w:jc w:val="both"/>
+        <w:rPr>
+          <w:rFonts w:cs="B Zar"/>
+          <w:rtl/>
+          <w:lang w:bidi="fa-IR"/>
+        </w:rPr>
+      </w:pPr>
+      <w:r>
+        <w:rPr>
+          <w:rFonts w:cs="B Zar" w:hint="cs"/>
+          <w:rtl/>
+          <w:lang w:bidi="fa-IR"/>
+        </w:rPr>
+        <w:t xml:space="preserve">خاصیت </w:t>
+      </w:r>
+      <w:proofErr w:type="spellStart"/>
+      <w:r>
+        <w:rPr>
+          <w:rFonts w:cs="B Zar" w:hint="cs"/>
+          <w:rtl/>
+          <w:lang w:bidi="fa-IR"/>
+        </w:rPr>
+        <w:t>آ</w:t>
+      </w:r>
+      <w:r>
+        <w:rPr>
+          <w:rFonts w:cs="B Zar" w:hint="cs"/>
+          <w:rtl/>
+          <w:lang w:bidi="fa-IR"/>
+        </w:rPr>
+        <w:t>بشاری</w:t>
+      </w:r>
+      <w:proofErr w:type="spellEnd"/>
+      <w:r>
+        <w:rPr>
+          <w:rFonts w:cs="B Zar" w:hint="cs"/>
+          <w:rtl/>
+          <w:lang w:bidi="fa-IR"/>
+        </w:rPr>
+        <w:t xml:space="preserve"> بودن هرم، به ما کمک </w:t>
+      </w:r>
+      <w:proofErr w:type="spellStart"/>
+      <w:r>
+        <w:rPr>
+          <w:rFonts w:cs="B Zar" w:hint="cs"/>
+          <w:rtl/>
+          <w:lang w:bidi="fa-IR"/>
+        </w:rPr>
+        <w:t>می‌کند</w:t>
+      </w:r>
+      <w:proofErr w:type="spellEnd"/>
+      <w:r>
+        <w:rPr>
+          <w:rFonts w:cs="B Zar" w:hint="cs"/>
+          <w:rtl/>
+          <w:lang w:bidi="fa-IR"/>
+        </w:rPr>
+        <w:t xml:space="preserve"> تا</w:t>
+      </w:r>
+      <w:r>
+        <w:rPr>
+          <w:rFonts w:cs="B Zar" w:hint="cs"/>
+          <w:rtl/>
+          <w:lang w:bidi="fa-IR"/>
+        </w:rPr>
+        <w:t xml:space="preserve"> به جای اعمال یک مرتبه یک فیلتر </w:t>
+      </w:r>
+      <w:proofErr w:type="spellStart"/>
+      <w:r>
+        <w:rPr>
+          <w:rFonts w:cs="B Zar" w:hint="cs"/>
+          <w:rtl/>
+          <w:lang w:bidi="fa-IR"/>
+        </w:rPr>
+        <w:t>گوسین</w:t>
+      </w:r>
+      <w:proofErr w:type="spellEnd"/>
+      <w:r>
+        <w:rPr>
+          <w:rFonts w:cs="B Zar" w:hint="cs"/>
+          <w:rtl/>
+          <w:lang w:bidi="fa-IR"/>
+        </w:rPr>
+        <w:t xml:space="preserve"> با سایز بالا که سرعت </w:t>
+      </w:r>
+      <w:proofErr w:type="spellStart"/>
+      <w:r>
+        <w:rPr>
+          <w:rFonts w:cs="B Zar" w:hint="cs"/>
+          <w:rtl/>
+          <w:lang w:bidi="fa-IR"/>
+        </w:rPr>
+        <w:t>پردازشی</w:t>
+      </w:r>
+      <w:proofErr w:type="spellEnd"/>
+      <w:r>
+        <w:rPr>
+          <w:rFonts w:cs="B Zar" w:hint="cs"/>
+          <w:rtl/>
+          <w:lang w:bidi="fa-IR"/>
+        </w:rPr>
+        <w:t xml:space="preserve"> کمتری دارد،</w:t>
+      </w:r>
+      <w:r>
+        <w:rPr>
+          <w:rFonts w:cs="B Zar" w:hint="cs"/>
+          <w:rtl/>
+          <w:lang w:bidi="fa-IR"/>
+        </w:rPr>
+        <w:t xml:space="preserve"> </w:t>
+      </w:r>
+      <w:r>
+        <w:rPr>
+          <w:rFonts w:cs="B Zar" w:hint="cs"/>
+          <w:rtl/>
+          <w:lang w:bidi="fa-IR"/>
+        </w:rPr>
+        <w:t xml:space="preserve">با فیلتر </w:t>
+      </w:r>
+      <w:proofErr w:type="spellStart"/>
+      <w:r>
+        <w:rPr>
+          <w:rFonts w:cs="B Zar" w:hint="cs"/>
+          <w:rtl/>
+          <w:lang w:bidi="fa-IR"/>
+        </w:rPr>
+        <w:t>هایی</w:t>
+      </w:r>
+      <w:proofErr w:type="spellEnd"/>
+      <w:r>
+        <w:rPr>
+          <w:rFonts w:cs="B Zar" w:hint="cs"/>
+          <w:rtl/>
+          <w:lang w:bidi="fa-IR"/>
+        </w:rPr>
+        <w:t xml:space="preserve"> با ابعاد کوچکتر که سرعت اجرای بیشتری دارند، تصویر را به </w:t>
+      </w:r>
+      <w:proofErr w:type="spellStart"/>
+      <w:r>
+        <w:rPr>
+          <w:rFonts w:cs="B Zar" w:hint="cs"/>
+          <w:rtl/>
+          <w:lang w:bidi="fa-IR"/>
+        </w:rPr>
+        <w:t>رزولوشن</w:t>
+      </w:r>
+      <w:proofErr w:type="spellEnd"/>
+      <w:r>
+        <w:rPr>
+          <w:rFonts w:cs="B Zar" w:hint="cs"/>
+          <w:rtl/>
+          <w:lang w:bidi="fa-IR"/>
+        </w:rPr>
+        <w:t xml:space="preserve"> های پایین تر ببریم و با کوچک تر شدن عکس، پردازش ها سرعت بیشتری پیدا </w:t>
+      </w:r>
+      <w:proofErr w:type="spellStart"/>
+      <w:r>
+        <w:rPr>
+          <w:rFonts w:cs="B Zar" w:hint="cs"/>
+          <w:rtl/>
+          <w:lang w:bidi="fa-IR"/>
+        </w:rPr>
+        <w:t>می‌کنند</w:t>
+      </w:r>
+      <w:proofErr w:type="spellEnd"/>
+      <w:r>
+        <w:rPr>
+          <w:rFonts w:cs="B Zar" w:hint="cs"/>
+          <w:rtl/>
+          <w:lang w:bidi="fa-IR"/>
+        </w:rPr>
+        <w:t>.</w:t>
+      </w:r>
+    </w:p>
+    <w:p>
+      <w:pPr>
+        <w:jc w:val="both"/>
+        <w:rPr>
+          <w:rFonts w:cs="B Zar"/>
+          <w:color w:val="FF0000"/>
+          <w:lang w:bidi="fa-IR"/>
+        </w:rPr>
+      </w:pPr>
+      <w:r>
+        <w:rPr>
+          <w:rFonts w:cs="B Zar" w:hint="cs"/>
+          <w:color w:val="FF0000"/>
           <w:rtl/>
           <w:lang w:bidi="fa-IR"/>
         </w:rPr>
@@ -508,6 +1176,7 @@
       <w:r>
         <w:rPr>
           <w:rFonts w:cs="B Zar" w:hint="cs"/>
+          <w:color w:val="FF0000"/>
           <w:rtl/>
           <w:lang w:bidi="fa-IR"/>
         </w:rPr>
@@ -517,6 +1186,7 @@
       <w:r>
         <w:rPr>
           <w:rFonts w:cs="B Zar" w:hint="cs"/>
+          <w:color w:val="FF0000"/>
           <w:rtl/>
           <w:lang w:bidi="fa-IR"/>
         </w:rPr>
@@ -524,6 +1194,7 @@
       </w:r>
       <w:r>
         <w:rPr>
+          <w:color w:val="FF0000"/>
           <w:rtl/>
           <w:lang w:bidi="fa-IR"/>
         </w:rPr>
@@ -532,6 +1203,7 @@
       <w:r>
         <w:rPr>
           <w:rFonts w:hint="cs"/>
+          <w:color w:val="FF0000"/>
           <w:rtl/>
           <w:lang w:bidi="fa-IR"/>
         </w:rPr>
@@ -540,6 +1212,7 @@
       <w:r>
         <w:rPr>
           <w:rFonts w:cs="B Zar" w:hint="cs"/>
+          <w:color w:val="FF0000"/>
           <w:rtl/>
           <w:lang w:bidi="fa-IR"/>
         </w:rPr>
@@ -548,6 +1221,7 @@
       <w:r>
         <w:rPr>
           <w:rFonts w:cs="B Zar" w:hint="cs"/>
+          <w:color w:val="FF0000"/>
           <w:rtl/>
           <w:lang w:bidi="fa-IR"/>
         </w:rPr>
@@ -555,6 +1229,7 @@
       </w:r>
       <w:r>
         <w:rPr>
+          <w:color w:val="FF0000"/>
           <w:rtl/>
           <w:lang w:bidi="fa-IR"/>
         </w:rPr>
@@ -563,6 +1238,7 @@
       <w:r>
         <w:rPr>
           <w:rFonts w:cs="B Zar" w:hint="cs"/>
+          <w:color w:val="FF0000"/>
           <w:rtl/>
           <w:lang w:bidi="fa-IR"/>
         </w:rPr>
@@ -572,6 +1248,7 @@
       <w:r>
         <w:rPr>
           <w:rFonts w:cs="B Zar" w:hint="cs"/>
+          <w:color w:val="FF0000"/>
           <w:rtl/>
           <w:lang w:bidi="fa-IR"/>
         </w:rPr>
@@ -581,6 +1258,7 @@
       <w:r>
         <w:rPr>
           <w:rFonts w:cs="B Zar" w:hint="cs"/>
+          <w:color w:val="FF0000"/>
           <w:rtl/>
           <w:lang w:bidi="fa-IR"/>
         </w:rPr>
@@ -589,6 +1267,7 @@
       <w:r>
         <w:rPr>
           <w:rFonts w:cs="B Zar"/>
+          <w:color w:val="FF0000"/>
           <w:lang w:bidi="fa-IR"/>
         </w:rPr>
         <w:t>SIFT</w:t>
@@ -596,6 +1275,7 @@
       <w:r>
         <w:rPr>
           <w:rFonts w:cs="B Zar" w:hint="cs"/>
+          <w:color w:val="FF0000"/>
           <w:rtl/>
           <w:lang w:bidi="fa-IR"/>
         </w:rPr>
@@ -604,6 +1284,7 @@
       <w:r>
         <w:rPr>
           <w:rFonts w:cs="B Zar" w:hint="cs"/>
+          <w:color w:val="FF0000"/>
           <w:rtl/>
           <w:lang w:bidi="fa-IR"/>
         </w:rPr>
@@ -613,6 +1294,7 @@
       <w:r>
         <w:rPr>
           <w:rFonts w:cs="B Zar" w:hint="cs"/>
+          <w:color w:val="FF0000"/>
           <w:rtl/>
           <w:lang w:bidi="fa-IR"/>
         </w:rPr>
@@ -622,6 +1304,7 @@
       <w:r>
         <w:rPr>
           <w:rFonts w:cs="B Zar" w:hint="cs"/>
+          <w:color w:val="FF0000"/>
           <w:rtl/>
           <w:lang w:bidi="fa-IR"/>
         </w:rPr>
@@ -1308,6 +1991,7 @@
               <w:rFonts w:ascii="Cambria Math" w:hAnsi="Cambria Math" w:cs="B Zar"/>
               <w:lang w:bidi="fa-IR"/>
             </w:rPr>
+            <w:lastRenderedPageBreak/>
             <m:t>total number of pixels</m:t>
           </m:r>
           <m:r>
@@ -1506,7 +2190,23 @@
           <w:rFonts w:cs="B Zar"/>
           <w:lang w:bidi="fa-IR"/>
         </w:rPr>
-        <w:t>How does this number compare with the original number of pixels in the image? Since this number is larger than the original pixel number, what are some of the benefits of using the approximation pyramid? (give some examples)</w:t>
+        <w:t>How does this number compare with the original number of pixels in the image? Since this number is larger than the original pixel number, what are some of the benefits of using the approximation pyramid? (</w:t>
+      </w:r>
+      <w:proofErr w:type="gramStart"/>
+      <w:r>
+        <w:rPr>
+          <w:rFonts w:cs="B Zar"/>
+          <w:lang w:bidi="fa-IR"/>
+        </w:rPr>
+        <w:t>give</w:t>
+      </w:r>
+      <w:proofErr w:type="gramEnd"/>
+      <w:r>
+        <w:rPr>
+          <w:rFonts w:cs="B Zar"/>
+          <w:lang w:bidi="fa-IR"/>
+        </w:rPr>
+        <w:t xml:space="preserve"> some examples)</w:t>
       </w:r>
     </w:p>
     <w:p>
@@ -1646,7 +2346,6 @@
           <w:rtl/>
           <w:lang w:bidi="fa-IR"/>
         </w:rPr>
-        <w:lastRenderedPageBreak/>
         <w:t xml:space="preserve">یافتن یک </w:t>
       </w:r>
       <w:proofErr w:type="spellStart"/>

</xml_diff>

<commit_message>
a few changes in parts 5.1.2 and 5.1.3
</commit_message>
<xml_diff>
--- a/hw5/hw5 - report.docx
+++ b/hw5/hw5 - report.docx
@@ -121,7 +121,39 @@
           <w:rtl/>
           <w:lang w:bidi="fa-IR"/>
         </w:rPr>
-        <w:t>در تمرین اول، هرم گوسی و لاپلاسی را ساختیم و نتیجه حاصل رویت شد. تمرین دوم، تاثیر خاصیت جدایی‌پذیری، که همان قابلیت بازسازی سیگنال دوبعدی با استفاده از فیلتر های یک‌بعدی است و خاصیت آبشاری که همان کوچکتر شدن متوالی رزولوشن تصاویر هرم بعد از اعمال فیلتر بلر کننده که باعث می‌شود کیفیت تصویر تغییر نکند است. بخش سوم، به بررسی این نکته می‌پردازد که در ازای بار محاسباتی بیشتر برای ایجاد هرم، چه مزیت و کاربردی برای ما ایجاد می‌شود. بخش چهارم، مقایسه استفاده از فیلتر میانگین گیر به جای گوسی، و نحوه تاثیر آن در تصاویر حاصل از هرم است. تمرین پنجم، به پیاده‌سازی و بررسی تبدیل ویولت می‌پردازد که در جهات مختلف، یک فیلتر بالاگذر بر تصویر اعمال می‌کند. در تمرین ششم نیز، متد ویولت و هرم گوسی با یکدیگر مقایسه شدند تا بررسی شود نتیجه حاصل از کدام روش بهتر است و آیا مزیتی در استفاده از هرم گوسی به جای ویولت وجود دارد</w:t>
+        <w:t xml:space="preserve">در تمرین اول، هرم گوسی و لاپلاسی را ساختیم و نتیجه حاصل رویت شد. تمرین دوم، تاثیر خاصیت جدایی‌پذیری، که همان قابلیت </w:t>
+      </w:r>
+      <w:r>
+        <w:rPr>
+          <w:rFonts w:cs="B Zar" w:hint="cs"/>
+          <w:rtl/>
+          <w:lang w:bidi="fa-IR"/>
+        </w:rPr>
+        <w:t>اعمال</w:t>
+      </w:r>
+      <w:r>
+        <w:rPr>
+          <w:rFonts w:cs="B Zar" w:hint="cs"/>
+          <w:rtl/>
+          <w:lang w:bidi="fa-IR"/>
+        </w:rPr>
+        <w:t xml:space="preserve"> </w:t>
+      </w:r>
+      <w:r>
+        <w:rPr>
+          <w:rFonts w:cs="B Zar" w:hint="cs"/>
+          <w:rtl/>
+          <w:lang w:bidi="fa-IR"/>
+        </w:rPr>
+        <w:t>فیلتر</w:t>
+      </w:r>
+      <w:r>
+        <w:rPr>
+          <w:rFonts w:cs="B Zar" w:hint="cs"/>
+          <w:rtl/>
+          <w:lang w:bidi="fa-IR"/>
+        </w:rPr>
+        <w:t xml:space="preserve"> دوبعدی با استفاده از فیلتر های یک‌بعدی است و خاصیت آبشاری که همان کوچکتر شدن متوالی رزولوشن تصاویر هرم بعد از اعمال فیلتر بلرکننده که باعث می‌شود کیفیت تصویر تغییر نکند است. بخش سوم، به بررسی این نکته می‌پردازد که در ازای بار محاسباتی بیشتر برای ایجاد هرم، چه مزیت و کاربردی برای ما ایجاد می‌شود. بخش چهارم، مقایسه استفاده از فیلتر میانگین گیر به جای گوسی، و نحوه تاثیر آن در تصاویر حاصل از هرم است. تمرین پنجم، به پیاده‌سازی و بررسی تبدیل ویولت می‌پردازد که در جهات مختلف، یک فیلتر بالاگذر بر تصویر اعمال می‌کند. در تمرین ششم نیز، متد ویولت و هرم گوسی با یکدیگر مقایسه شدند تا بررسی شود نتیجه حاصل از کدام روش بهتر است و آیا مزیتی در استفاده از هرم گوسی به جای ویولت وجود دارد</w:t>
       </w:r>
       <w:r>
         <w:rPr>
@@ -167,7 +199,6 @@
         <w:jc w:val="both"/>
         <w:rPr>
           <w:rFonts w:cs="B Titr"/>
-          <w:rtl/>
           <w:lang w:bidi="fa-IR"/>
         </w:rPr>
       </w:pPr>
@@ -183,6 +214,45 @@
     </w:p>
     <w:p>
       <w:pPr>
+        <w:pStyle w:val="ListParagraph"/>
+        <w:numPr>
+          <w:ilvl w:val="0"/>
+          <w:numId w:val="3"/>
+        </w:numPr>
+        <w:jc w:val="both"/>
+        <w:rPr>
+          <w:rFonts w:cs="B Zar"/>
+          <w:rtl/>
+          <w:lang w:bidi="fa-IR"/>
+        </w:rPr>
+      </w:pPr>
+      <w:r>
+        <w:rPr>
+          <w:rFonts w:cs="B Zar" w:hint="cs"/>
+          <w:rtl/>
+          <w:lang w:bidi="fa-IR"/>
+        </w:rPr>
+        <w:t xml:space="preserve">توضیح جزییات پیاده‌سازی توابع در محل پیاده‌سازی کد، به صورت کامنت و داکیومنت </w:t>
+      </w:r>
+      <w:r>
+        <w:rPr>
+          <w:rFonts w:cs="B Zar" w:hint="cs"/>
+          <w:rtl/>
+          <w:lang w:bidi="fa-IR"/>
+        </w:rPr>
+        <w:t>نوشته شده</w:t>
+      </w:r>
+      <w:r>
+        <w:rPr>
+          <w:rFonts w:cs="B Zar" w:hint="cs"/>
+          <w:rtl/>
+          <w:lang w:bidi="fa-IR"/>
+        </w:rPr>
+        <w:t xml:space="preserve"> است.</w:t>
+      </w:r>
+    </w:p>
+    <w:p>
+      <w:pPr>
         <w:jc w:val="both"/>
         <w:rPr>
           <w:rFonts w:cs="B Titr"/>
@@ -403,23 +473,15 @@
           <w:rtl/>
           <w:lang w:bidi="fa-IR"/>
         </w:rPr>
-        <w:t xml:space="preserve"> به جای اعمال یک مرتبه یک فیلتر گوسین با سایز بالا که سرعت پردازشی کمتری دارد،</w:t>
-      </w:r>
-      <w:r>
-        <w:rPr>
-          <w:rFonts w:cs="B Zar" w:hint="cs"/>
-          <w:rtl/>
-          <w:lang w:bidi="fa-IR"/>
-        </w:rPr>
-        <w:t xml:space="preserve"> </w:t>
-      </w:r>
-      <w:r>
-        <w:rPr>
-          <w:rFonts w:cs="B Zar" w:hint="cs"/>
-          <w:rtl/>
-          <w:lang w:bidi="fa-IR"/>
-        </w:rPr>
-        <w:t>با فیلتر هایی با ابعاد کوچکتر که سرعت اجرای بیشتری دارند، تصویر را به رزولوشن های پایین تر ببریم و با کوچک تر شدن عکس، پردازش ها سرعت بیشتری پیدا می‌کنند.</w:t>
+        <w:t xml:space="preserve"> به جای اعمال یک فیلتر گوسین با سایز بال</w:t>
+      </w:r>
+      <w:r>
+        <w:rPr>
+          <w:rFonts w:cs="B Zar" w:hint="cs"/>
+          <w:rtl/>
+          <w:lang w:bidi="fa-IR"/>
+        </w:rPr>
+        <w:t>ا(یا کاهش ابعاد تصویر)، با افزایش سیگما، نتایج مشابه ولی با سرعت بهتر کسب کنیم. می‌دانیم که در حالت عادی، پس از یکبار اعمال فیلتر گوسین، باید ابعاد تصویر را کاهش دهیم(یا افزایش سایز پنجره). خاصیت آبشاری بیان می‌کندکه می‌توان همین اثر را با افزایش سیگما و بدون نیاز به افزایش سایز پنجره یا کاهش ابعاد تصویر با بار پردازشی کمتر، به دست آورد.</w:t>
       </w:r>
     </w:p>
     <w:p>
@@ -490,7 +552,7 @@
           <w:rtl/>
           <w:lang w:bidi="fa-IR"/>
         </w:rPr>
-        <w:t xml:space="preserve"> متغییر در هر گام یا پس از چند گام، استفاده کنیم. ایده ای مشابه با عملکرد الگوریتم </w:t>
+        <w:t xml:space="preserve"> متغییر در هر گام، استفاده کنیم. ایده ای مشابه با عملکرد الگوریتم </w:t>
       </w:r>
       <w:r>
         <w:rPr>
@@ -516,7 +578,513 @@
           <w:rtl/>
           <w:lang w:bidi="fa-IR"/>
         </w:rPr>
-        <w:t xml:space="preserve">پس از چند گام اعمال فیلتر گاوسی، </w:t>
+        <w:t xml:space="preserve">فقط </w:t>
+      </w:r>
+      <w:r>
+        <w:rPr>
+          <w:rFonts w:cs="B Zar" w:hint="cs"/>
+          <w:color w:val="FF0000"/>
+          <w:rtl/>
+          <w:lang w:bidi="fa-IR"/>
+        </w:rPr>
+        <w:t>پس از چند گام اعمال فیلتر گ</w:t>
+      </w:r>
+      <w:r>
+        <w:rPr>
+          <w:rFonts w:cs="B Zar" w:hint="cs"/>
+          <w:color w:val="FF0000"/>
+          <w:rtl/>
+          <w:lang w:bidi="fa-IR"/>
+        </w:rPr>
+        <w:t>وسی با سیگما های متفاوت، ابعاد تصویر را کاهش می‌دادیم.</w:t>
+      </w:r>
+    </w:p>
+    <w:p>
+      <w:pPr>
+        <w:shd w:val="clear" w:color="auto" w:fill="171717" w:themeFill="background2" w:themeFillShade="1A"/>
+        <w:jc w:val="both"/>
+        <w:rPr>
+          <w:rFonts w:cs="B Zar"/>
+          <w:color w:val="FF0000"/>
+          <w:rtl/>
+          <w:lang w:bidi="fa-IR"/>
+        </w:rPr>
+      </w:pPr>
+    </w:p>
+    <w:p>
+      <w:pPr>
+        <w:shd w:val="clear" w:color="auto" w:fill="171717" w:themeFill="background2" w:themeFillShade="1A"/>
+        <w:bidi w:val="0"/>
+        <w:jc w:val="both"/>
+        <w:rPr>
+          <w:rFonts w:cs="B Zar"/>
+          <w:color w:val="F2F2F2" w:themeColor="background1" w:themeShade="F2"/>
+          <w:lang w:bidi="fa-IR"/>
+        </w:rPr>
+      </w:pPr>
+      <w:r>
+        <w:rPr>
+          <w:rFonts w:cs="B Zar"/>
+          <w:color w:val="F2F2F2" w:themeColor="background1" w:themeShade="F2"/>
+          <w:lang w:bidi="fa-IR"/>
+        </w:rPr>
+        <w:t>function GaussianPyramid(image, sigma):</w:t>
+      </w:r>
+    </w:p>
+    <w:p>
+      <w:pPr>
+        <w:shd w:val="clear" w:color="auto" w:fill="171717" w:themeFill="background2" w:themeFillShade="1A"/>
+        <w:bidi w:val="0"/>
+        <w:jc w:val="both"/>
+        <w:rPr>
+          <w:rFonts w:cs="B Zar"/>
+          <w:color w:val="70AD47" w:themeColor="accent6"/>
+          <w:lang w:bidi="fa-IR"/>
+        </w:rPr>
+      </w:pPr>
+      <w:r>
+        <w:rPr>
+          <w:rFonts w:cs="B Zar"/>
+          <w:color w:val="70AD47" w:themeColor="accent6"/>
+          <w:lang w:bidi="fa-IR"/>
+        </w:rPr>
+        <w:t xml:space="preserve">    # Initialize pyramid list</w:t>
+      </w:r>
+    </w:p>
+    <w:p>
+      <w:pPr>
+        <w:shd w:val="clear" w:color="auto" w:fill="171717" w:themeFill="background2" w:themeFillShade="1A"/>
+        <w:bidi w:val="0"/>
+        <w:jc w:val="both"/>
+        <w:rPr>
+          <w:rFonts w:cs="B Zar"/>
+          <w:color w:val="FF0000"/>
+          <w:lang w:bidi="fa-IR"/>
+        </w:rPr>
+      </w:pPr>
+      <w:r>
+        <w:rPr>
+          <w:rFonts w:cs="B Zar"/>
+          <w:color w:val="FF0000"/>
+          <w:lang w:bidi="fa-IR"/>
+        </w:rPr>
+        <w:t xml:space="preserve">    </w:t>
+      </w:r>
+      <w:r>
+        <w:rPr>
+          <w:rFonts w:cs="B Zar"/>
+          <w:color w:val="F2F2F2" w:themeColor="background1" w:themeShade="F2"/>
+          <w:lang w:bidi="fa-IR"/>
+        </w:rPr>
+        <w:t>pyramid = [image]</w:t>
+      </w:r>
+    </w:p>
+    <w:p>
+      <w:pPr>
+        <w:shd w:val="clear" w:color="auto" w:fill="171717" w:themeFill="background2" w:themeFillShade="1A"/>
+        <w:bidi w:val="0"/>
+        <w:jc w:val="both"/>
+        <w:rPr>
+          <w:rFonts w:cs="B Zar"/>
+          <w:color w:val="FF0000"/>
+          <w:rtl/>
+          <w:lang w:bidi="fa-IR"/>
+        </w:rPr>
+      </w:pPr>
+    </w:p>
+    <w:p>
+      <w:pPr>
+        <w:shd w:val="clear" w:color="auto" w:fill="171717" w:themeFill="background2" w:themeFillShade="1A"/>
+        <w:bidi w:val="0"/>
+        <w:jc w:val="both"/>
+        <w:rPr>
+          <w:rFonts w:cs="B Zar"/>
+          <w:color w:val="70AD47" w:themeColor="accent6"/>
+          <w:lang w:bidi="fa-IR"/>
+        </w:rPr>
+      </w:pPr>
+      <w:r>
+        <w:rPr>
+          <w:rFonts w:cs="B Zar"/>
+          <w:color w:val="70AD47" w:themeColor="accent6"/>
+          <w:lang w:bidi="fa-IR"/>
+        </w:rPr>
+        <w:t xml:space="preserve">    # Loop for each step</w:t>
+      </w:r>
+    </w:p>
+    <w:p>
+      <w:pPr>
+        <w:shd w:val="clear" w:color="auto" w:fill="171717" w:themeFill="background2" w:themeFillShade="1A"/>
+        <w:bidi w:val="0"/>
+        <w:jc w:val="both"/>
+        <w:rPr>
+          <w:rFonts w:cs="B Zar"/>
+          <w:color w:val="F2F2F2" w:themeColor="background1" w:themeShade="F2"/>
+          <w:lang w:bidi="fa-IR"/>
+        </w:rPr>
+      </w:pPr>
+      <w:r>
+        <w:rPr>
+          <w:rFonts w:cs="B Zar"/>
+          <w:color w:val="F2F2F2" w:themeColor="background1" w:themeShade="F2"/>
+          <w:lang w:bidi="fa-IR"/>
+        </w:rPr>
+        <w:t xml:space="preserve">    for i in range(</w:t>
+      </w:r>
+      <w:r>
+        <w:rPr>
+          <w:rFonts w:cs="B Zar"/>
+          <w:color w:val="F2F2F2" w:themeColor="background1" w:themeShade="F2"/>
+          <w:lang w:bidi="fa-IR"/>
+        </w:rPr>
+        <w:t>3</w:t>
+      </w:r>
+      <w:r>
+        <w:rPr>
+          <w:rFonts w:cs="B Zar"/>
+          <w:color w:val="F2F2F2" w:themeColor="background1" w:themeShade="F2"/>
+          <w:lang w:bidi="fa-IR"/>
+        </w:rPr>
+        <w:t>):</w:t>
+      </w:r>
+    </w:p>
+    <w:p>
+      <w:pPr>
+        <w:shd w:val="clear" w:color="auto" w:fill="171717" w:themeFill="background2" w:themeFillShade="1A"/>
+        <w:bidi w:val="0"/>
+        <w:jc w:val="both"/>
+        <w:rPr>
+          <w:rFonts w:cs="B Zar"/>
+          <w:color w:val="70AD47" w:themeColor="accent6"/>
+          <w:lang w:bidi="fa-IR"/>
+        </w:rPr>
+      </w:pPr>
+      <w:r>
+        <w:rPr>
+          <w:rFonts w:cs="B Zar"/>
+          <w:color w:val="70AD47" w:themeColor="accent6"/>
+          <w:lang w:bidi="fa-IR"/>
+        </w:rPr>
+        <w:t xml:space="preserve">        # Apply Gaussian filter with sigma</w:t>
+      </w:r>
+    </w:p>
+    <w:p>
+      <w:pPr>
+        <w:shd w:val="clear" w:color="auto" w:fill="171717" w:themeFill="background2" w:themeFillShade="1A"/>
+        <w:bidi w:val="0"/>
+        <w:jc w:val="both"/>
+        <w:rPr>
+          <w:rFonts w:cs="B Zar"/>
+          <w:color w:val="F2F2F2" w:themeColor="background1" w:themeShade="F2"/>
+          <w:lang w:bidi="fa-IR"/>
+        </w:rPr>
+      </w:pPr>
+      <w:r>
+        <w:rPr>
+          <w:rFonts w:cs="B Zar"/>
+          <w:color w:val="F2F2F2" w:themeColor="background1" w:themeShade="F2"/>
+          <w:lang w:bidi="fa-IR"/>
+        </w:rPr>
+        <w:t xml:space="preserve">        filtered = GaussianFilter(pyramid[i], sigma)</w:t>
+      </w:r>
+    </w:p>
+    <w:p>
+      <w:pPr>
+        <w:shd w:val="clear" w:color="auto" w:fill="171717" w:themeFill="background2" w:themeFillShade="1A"/>
+        <w:bidi w:val="0"/>
+        <w:jc w:val="both"/>
+        <w:rPr>
+          <w:rFonts w:cs="B Zar"/>
+          <w:color w:val="FF0000"/>
+          <w:rtl/>
+          <w:lang w:bidi="fa-IR"/>
+        </w:rPr>
+      </w:pPr>
+      <w:r>
+        <w:rPr>
+          <w:rFonts w:cs="B Zar"/>
+          <w:color w:val="FF0000"/>
+          <w:lang w:bidi="fa-IR"/>
+        </w:rPr>
+        <w:t xml:space="preserve">                </w:t>
+      </w:r>
+    </w:p>
+    <w:p>
+      <w:pPr>
+        <w:shd w:val="clear" w:color="auto" w:fill="171717" w:themeFill="background2" w:themeFillShade="1A"/>
+        <w:bidi w:val="0"/>
+        <w:jc w:val="both"/>
+        <w:rPr>
+          <w:rFonts w:cs="B Zar"/>
+          <w:color w:val="70AD47" w:themeColor="accent6"/>
+          <w:lang w:bidi="fa-IR"/>
+        </w:rPr>
+      </w:pPr>
+      <w:r>
+        <w:rPr>
+          <w:rFonts w:cs="B Zar"/>
+          <w:color w:val="70AD47" w:themeColor="accent6"/>
+          <w:lang w:bidi="fa-IR"/>
+        </w:rPr>
+        <w:t xml:space="preserve">        # Add the </w:t>
+      </w:r>
+      <w:r>
+        <w:rPr>
+          <w:rFonts w:cs="B Zar"/>
+          <w:color w:val="70AD47" w:themeColor="accent6"/>
+          <w:lang w:bidi="fa-IR"/>
+        </w:rPr>
+        <w:t xml:space="preserve">filtered </w:t>
+      </w:r>
+      <w:r>
+        <w:rPr>
+          <w:rFonts w:cs="B Zar"/>
+          <w:color w:val="70AD47" w:themeColor="accent6"/>
+          <w:lang w:bidi="fa-IR"/>
+        </w:rPr>
+        <w:t>image to the pyramid</w:t>
+      </w:r>
+    </w:p>
+    <w:p>
+      <w:pPr>
+        <w:shd w:val="clear" w:color="auto" w:fill="171717" w:themeFill="background2" w:themeFillShade="1A"/>
+        <w:bidi w:val="0"/>
+        <w:jc w:val="both"/>
+        <w:rPr>
+          <w:rFonts w:cs="B Zar"/>
+          <w:color w:val="F2F2F2" w:themeColor="background1" w:themeShade="F2"/>
+          <w:lang w:bidi="fa-IR"/>
+        </w:rPr>
+      </w:pPr>
+      <w:r>
+        <w:rPr>
+          <w:rFonts w:cs="B Zar"/>
+          <w:color w:val="F2F2F2" w:themeColor="background1" w:themeShade="F2"/>
+          <w:lang w:bidi="fa-IR"/>
+        </w:rPr>
+        <w:t xml:space="preserve">        pyramid.append(</w:t>
+      </w:r>
+      <w:r>
+        <w:rPr>
+          <w:rFonts w:cs="B Zar"/>
+          <w:color w:val="F2F2F2" w:themeColor="background1" w:themeShade="F2"/>
+          <w:lang w:bidi="fa-IR"/>
+        </w:rPr>
+        <w:t>filtered</w:t>
+      </w:r>
+      <w:r>
+        <w:rPr>
+          <w:rFonts w:cs="B Zar"/>
+          <w:color w:val="F2F2F2" w:themeColor="background1" w:themeShade="F2"/>
+          <w:lang w:bidi="fa-IR"/>
+        </w:rPr>
+        <w:t>)</w:t>
+      </w:r>
+    </w:p>
+    <w:p>
+      <w:pPr>
+        <w:shd w:val="clear" w:color="auto" w:fill="171717" w:themeFill="background2" w:themeFillShade="1A"/>
+        <w:bidi w:val="0"/>
+        <w:jc w:val="both"/>
+        <w:rPr>
+          <w:rFonts w:cs="B Zar"/>
+          <w:color w:val="FF0000"/>
+          <w:rtl/>
+          <w:lang w:bidi="fa-IR"/>
+        </w:rPr>
+      </w:pPr>
+      <w:r>
+        <w:rPr>
+          <w:rFonts w:cs="B Zar"/>
+          <w:color w:val="FF0000"/>
+          <w:lang w:bidi="fa-IR"/>
+        </w:rPr>
+        <w:lastRenderedPageBreak/>
+        <w:t xml:space="preserve">        </w:t>
+      </w:r>
+    </w:p>
+    <w:p>
+      <w:pPr>
+        <w:shd w:val="clear" w:color="auto" w:fill="171717" w:themeFill="background2" w:themeFillShade="1A"/>
+        <w:bidi w:val="0"/>
+        <w:jc w:val="both"/>
+        <w:rPr>
+          <w:rFonts w:cs="B Zar"/>
+          <w:color w:val="70AD47" w:themeColor="accent6"/>
+          <w:lang w:bidi="fa-IR"/>
+        </w:rPr>
+      </w:pPr>
+      <w:r>
+        <w:rPr>
+          <w:rFonts w:cs="B Zar"/>
+          <w:color w:val="70AD47" w:themeColor="accent6"/>
+          <w:lang w:bidi="fa-IR"/>
+        </w:rPr>
+        <w:t xml:space="preserve">        # Update sigma value</w:t>
+      </w:r>
+    </w:p>
+    <w:p>
+      <w:pPr>
+        <w:shd w:val="clear" w:color="auto" w:fill="171717" w:themeFill="background2" w:themeFillShade="1A"/>
+        <w:bidi w:val="0"/>
+        <w:jc w:val="both"/>
+        <w:rPr>
+          <w:rFonts w:cs="B Zar"/>
+          <w:color w:val="F2F2F2" w:themeColor="background1" w:themeShade="F2"/>
+          <w:lang w:bidi="fa-IR"/>
+        </w:rPr>
+      </w:pPr>
+      <w:r>
+        <w:rPr>
+          <w:rFonts w:cs="B Zar"/>
+          <w:color w:val="F2F2F2" w:themeColor="background1" w:themeShade="F2"/>
+          <w:lang w:bidi="fa-IR"/>
+        </w:rPr>
+        <w:t xml:space="preserve">        sigma *= sqrt(2)</w:t>
+      </w:r>
+    </w:p>
+    <w:p>
+      <w:pPr>
+        <w:shd w:val="clear" w:color="auto" w:fill="171717" w:themeFill="background2" w:themeFillShade="1A"/>
+        <w:bidi w:val="0"/>
+        <w:jc w:val="both"/>
+        <w:rPr>
+          <w:rFonts w:cs="B Zar"/>
+          <w:color w:val="F2F2F2" w:themeColor="background1" w:themeShade="F2"/>
+          <w:rtl/>
+          <w:lang w:bidi="fa-IR"/>
+        </w:rPr>
+      </w:pPr>
+      <w:r>
+        <w:rPr>
+          <w:rFonts w:cs="B Zar"/>
+          <w:color w:val="F2F2F2" w:themeColor="background1" w:themeShade="F2"/>
+          <w:lang w:bidi="fa-IR"/>
+        </w:rPr>
+        <w:t xml:space="preserve">        </w:t>
+      </w:r>
+    </w:p>
+    <w:p>
+      <w:pPr>
+        <w:shd w:val="clear" w:color="auto" w:fill="171717" w:themeFill="background2" w:themeFillShade="1A"/>
+        <w:bidi w:val="0"/>
+        <w:jc w:val="both"/>
+        <w:rPr>
+          <w:rFonts w:cs="B Zar"/>
+          <w:color w:val="F2F2F2" w:themeColor="background1" w:themeShade="F2"/>
+          <w:lang w:bidi="fa-IR"/>
+        </w:rPr>
+      </w:pPr>
+      <w:r>
+        <w:rPr>
+          <w:rFonts w:cs="B Zar"/>
+          <w:color w:val="F2F2F2" w:themeColor="background1" w:themeShade="F2"/>
+          <w:lang w:bidi="fa-IR"/>
+        </w:rPr>
+        <w:t xml:space="preserve">    return pyramid</w:t>
+      </w:r>
+    </w:p>
+    <w:p>
+      <w:pPr>
+        <w:shd w:val="clear" w:color="auto" w:fill="171717" w:themeFill="background2" w:themeFillShade="1A"/>
+        <w:bidi w:val="0"/>
+        <w:jc w:val="both"/>
+        <w:rPr>
+          <w:rFonts w:cs="B Zar"/>
+          <w:color w:val="F2F2F2" w:themeColor="background1" w:themeShade="F2"/>
+          <w:rtl/>
+          <w:lang w:bidi="fa-IR"/>
+        </w:rPr>
+      </w:pPr>
+    </w:p>
+    <w:p>
+      <w:pPr>
+        <w:shd w:val="clear" w:color="auto" w:fill="171717" w:themeFill="background2" w:themeFillShade="1A"/>
+        <w:bidi w:val="0"/>
+        <w:jc w:val="both"/>
+        <w:rPr>
+          <w:rFonts w:cs="B Zar"/>
+          <w:color w:val="F2F2F2" w:themeColor="background1" w:themeShade="F2"/>
+          <w:lang w:bidi="fa-IR"/>
+        </w:rPr>
+      </w:pPr>
+      <w:r>
+        <w:rPr>
+          <w:rFonts w:cs="B Zar"/>
+          <w:color w:val="F2F2F2" w:themeColor="background1" w:themeShade="F2"/>
+          <w:lang w:bidi="fa-IR"/>
+        </w:rPr>
+        <w:t>function GaussianFilter(image, sigma):</w:t>
+      </w:r>
+    </w:p>
+    <w:p>
+      <w:pPr>
+        <w:shd w:val="clear" w:color="auto" w:fill="171717" w:themeFill="background2" w:themeFillShade="1A"/>
+        <w:bidi w:val="0"/>
+        <w:jc w:val="both"/>
+        <w:rPr>
+          <w:rFonts w:cs="B Zar"/>
+          <w:color w:val="70AD47" w:themeColor="accent6"/>
+          <w:lang w:bidi="fa-IR"/>
+        </w:rPr>
+      </w:pPr>
+      <w:r>
+        <w:rPr>
+          <w:rFonts w:cs="B Zar"/>
+          <w:color w:val="70AD47" w:themeColor="accent6"/>
+          <w:lang w:bidi="fa-IR"/>
+        </w:rPr>
+        <w:t xml:space="preserve">    # Apply Gaussian filter with given sigma</w:t>
+      </w:r>
+      <w:r>
+        <w:rPr>
+          <w:rFonts w:cs="B Zar"/>
+          <w:color w:val="70AD47" w:themeColor="accent6"/>
+          <w:lang w:bidi="fa-IR"/>
+        </w:rPr>
+        <w:t xml:space="preserve"> in x-dim and y-dim</w:t>
+      </w:r>
+    </w:p>
+    <w:p>
+      <w:pPr>
+        <w:shd w:val="clear" w:color="auto" w:fill="171717" w:themeFill="background2" w:themeFillShade="1A"/>
+        <w:bidi w:val="0"/>
+        <w:jc w:val="both"/>
+        <w:rPr>
+          <w:rFonts w:cs="B Zar"/>
+          <w:color w:val="F2F2F2" w:themeColor="background1" w:themeShade="F2"/>
+          <w:rtl/>
+          <w:lang w:bidi="fa-IR"/>
+        </w:rPr>
+      </w:pPr>
+      <w:r>
+        <w:rPr>
+          <w:rFonts w:cs="B Zar"/>
+          <w:color w:val="F2F2F2" w:themeColor="background1" w:themeShade="F2"/>
+          <w:lang w:bidi="fa-IR"/>
+        </w:rPr>
+        <w:t xml:space="preserve">    ...</w:t>
+      </w:r>
+    </w:p>
+    <w:p>
+      <w:pPr>
+        <w:shd w:val="clear" w:color="auto" w:fill="171717" w:themeFill="background2" w:themeFillShade="1A"/>
+        <w:bidi w:val="0"/>
+        <w:jc w:val="both"/>
+        <w:rPr>
+          <w:rFonts w:cs="B Zar"/>
+          <w:color w:val="FF0000"/>
+          <w:rtl/>
+          <w:lang w:bidi="fa-IR"/>
+        </w:rPr>
+      </w:pPr>
+      <w:r>
+        <w:rPr>
+          <w:rFonts w:cs="B Zar"/>
+          <w:color w:val="FF0000"/>
+          <w:lang w:bidi="fa-IR"/>
+        </w:rPr>
+        <w:t xml:space="preserve">    </w:t>
       </w:r>
     </w:p>
     <w:p>
@@ -1019,7 +1587,6 @@
               <w:rFonts w:ascii="Cambria Math" w:hAnsi="Cambria Math" w:cs="B Zar"/>
               <w:lang w:bidi="fa-IR"/>
             </w:rPr>
-            <w:lastRenderedPageBreak/>
             <m:t>total number of pixels</m:t>
           </m:r>
           <m:r>
@@ -1224,6 +1791,25 @@
     <w:p>
       <w:pPr>
         <w:pStyle w:val="ListParagraph"/>
+        <w:jc w:val="both"/>
+        <w:rPr>
+          <w:rFonts w:cs="B Zar" w:hint="cs"/>
+          <w:rtl/>
+          <w:lang w:bidi="fa-IR"/>
+        </w:rPr>
+      </w:pPr>
+      <w:r>
+        <w:rPr>
+          <w:rFonts w:cs="B Zar" w:hint="cs"/>
+          <w:rtl/>
+          <w:lang w:bidi="fa-IR"/>
+        </w:rPr>
+        <w:t>تعداد پیکسل های تولید شده در این روش بیشتر است.</w:t>
+      </w:r>
+    </w:p>
+    <w:p>
+      <w:pPr>
+        <w:pStyle w:val="ListParagraph"/>
         <w:numPr>
           <w:ilvl w:val="0"/>
           <w:numId w:val="2"/>
@@ -1306,6 +1892,7 @@
           <w:rtl/>
           <w:lang w:bidi="fa-IR"/>
         </w:rPr>
+        <w:lastRenderedPageBreak/>
         <w:t xml:space="preserve">ابتدا تصویر و تمپلیت را به سطوح بالا می‌بریم. در لول بالاتر </w:t>
       </w:r>
       <w:r>
@@ -1351,6 +1938,66 @@
     </w:p>
     <w:p>
       <w:pPr>
+        <w:pStyle w:val="ListParagraph"/>
+        <w:numPr>
+          <w:ilvl w:val="0"/>
+          <w:numId w:val="2"/>
+        </w:numPr>
+        <w:jc w:val="both"/>
+        <w:rPr>
+          <w:rFonts w:cs="B Zar"/>
+          <w:lang w:bidi="fa-IR"/>
+        </w:rPr>
+      </w:pPr>
+      <w:r>
+        <w:rPr>
+          <w:rFonts w:cs="B Zar" w:hint="cs"/>
+          <w:rtl/>
+          <w:lang w:bidi="fa-IR"/>
+        </w:rPr>
+        <w:t>فشرده سازی</w:t>
+      </w:r>
+    </w:p>
+    <w:p>
+      <w:pPr>
+        <w:pStyle w:val="ListParagraph"/>
+        <w:numPr>
+          <w:ilvl w:val="1"/>
+          <w:numId w:val="2"/>
+        </w:numPr>
+        <w:jc w:val="both"/>
+        <w:rPr>
+          <w:rFonts w:cs="B Zar"/>
+          <w:lang w:bidi="fa-IR"/>
+        </w:rPr>
+      </w:pPr>
+      <w:r>
+        <w:rPr>
+          <w:rFonts w:cs="B Zar" w:hint="cs"/>
+          <w:rtl/>
+          <w:lang w:bidi="fa-IR"/>
+        </w:rPr>
+        <w:t xml:space="preserve">با چشم پوشی از کمی از دست رفتن دیتا، می‌توان تصویر را در هر </w:t>
+      </w:r>
+      <w:r>
+        <w:rPr>
+          <w:rFonts w:cs="B Zar" w:hint="cs"/>
+          <w:rtl/>
+          <w:lang w:bidi="fa-IR"/>
+        </w:rPr>
+        <w:t>سطح</w:t>
+      </w:r>
+      <w:r>
+        <w:rPr>
+          <w:rFonts w:cs="B Zar" w:hint="cs"/>
+          <w:rtl/>
+          <w:lang w:bidi="fa-IR"/>
+        </w:rPr>
+        <w:t xml:space="preserve"> فشرده کرد و مطابق نیاز از تصویر فشرده شده در لول خاصی به جای کل تصویر استفاده کرد.</w:t>
+      </w:r>
+    </w:p>
+    <w:p>
+      <w:pPr>
         <w:jc w:val="both"/>
         <w:rPr>
           <w:rFonts w:cs="B Zar"/>
@@ -1421,6 +2068,45 @@
           <w:lang w:bidi="fa-IR"/>
         </w:rPr>
         <w:t xml:space="preserve"> است، محاسبات انجام شده برای این هرم نیز صادق است.</w:t>
+      </w:r>
+      <w:r>
+        <w:rPr>
+          <w:rFonts w:cs="B Zar" w:hint="cs"/>
+          <w:rtl/>
+          <w:lang w:bidi="fa-IR"/>
+        </w:rPr>
+        <w:t xml:space="preserve"> البته می‌توان این نکته را در نظر گرفت که اگر به جای استفاده از ماتریس هایی با ابعاد مشابه ماتریس های هرم قبل، از ماتریس های </w:t>
+      </w:r>
+      <w:r>
+        <w:rPr>
+          <w:rFonts w:cs="B Zar"/>
+          <w:lang w:bidi="fa-IR"/>
+        </w:rPr>
+        <w:t>sparse</w:t>
+      </w:r>
+      <w:r>
+        <w:rPr>
+          <w:rFonts w:cs="B Zar" w:hint="cs"/>
+          <w:rtl/>
+          <w:lang w:bidi="fa-IR"/>
+        </w:rPr>
+        <w:t xml:space="preserve"> استفاده کنیم، می‌توان حجم اطلاعات ذخیره‌سازی را کاهش داد و فشرده‌سازی بهتری داشته باشیم، اما در حالت کلی، در این هرم نیز تعداد پیکسل های تولید شده بیشتر از تصویر اصلی است. در این هرم، تفاوت اصلی این است که در هر سطح، به جای نگهداری کلیات تصویر، جز</w:t>
+      </w:r>
+      <w:r>
+        <w:rPr>
+          <w:rFonts w:cs="B Zar" w:hint="cs"/>
+          <w:rtl/>
+          <w:lang w:bidi="fa-IR"/>
+        </w:rPr>
+        <w:t>ئی</w:t>
+      </w:r>
+      <w:r>
+        <w:rPr>
+          <w:rFonts w:cs="B Zar" w:hint="cs"/>
+          <w:rtl/>
+          <w:lang w:bidi="fa-IR"/>
+        </w:rPr>
+        <w:t>ات نگهداری می‌شوند.</w:t>
       </w:r>
     </w:p>
     <w:p>
@@ -1979,41 +2665,49 @@
           <w:rtl/>
           <w:lang w:bidi="fa-IR"/>
         </w:rPr>
+        <w:t>5.1.6</w:t>
+      </w:r>
+    </w:p>
+    <w:p>
+      <w:pPr>
+        <w:jc w:val="both"/>
+        <w:rPr>
+          <w:rFonts w:cs="B Zar"/>
+          <w:rtl/>
+          <w:lang w:bidi="fa-IR"/>
+        </w:rPr>
+      </w:pPr>
+      <w:r>
+        <w:rPr>
+          <w:rFonts w:cs="B Zar" w:hint="cs"/>
+          <w:rtl/>
+          <w:lang w:bidi="fa-IR"/>
+        </w:rPr>
+        <w:t xml:space="preserve">در این تمرین، مطابق فرمول داده شده، یک تابع به نام </w:t>
+      </w:r>
+      <w:r>
+        <w:rPr>
+          <w:rFonts w:cs="B Zar"/>
+          <w:lang w:bidi="fa-IR"/>
+        </w:rPr>
+        <w:t>coefficientQuantizer</w:t>
+      </w:r>
+      <w:r>
+        <w:rPr>
+          <w:rFonts w:cs="B Zar" w:hint="cs"/>
+          <w:rtl/>
+          <w:lang w:bidi="fa-IR"/>
+        </w:rPr>
+        <w:t xml:space="preserve"> پیاده‌سازی شده است، که مطابق فرمول، ضرایب را گسسته‌سازی می‌کند. سپس از ضرایب حاصل از خروجی این تابع، برای ساخت تصویر در تبدیل معکوس ویولت استفاده می‌شود. علاوه </w:t>
+      </w:r>
+      <w:r>
+        <w:rPr>
+          <w:rFonts w:cs="B Zar" w:hint="cs"/>
+          <w:rtl/>
+          <w:lang w:bidi="fa-IR"/>
+        </w:rPr>
         <w:lastRenderedPageBreak/>
-        <w:t>5.1.6</w:t>
-      </w:r>
-    </w:p>
-    <w:p>
-      <w:pPr>
-        <w:jc w:val="both"/>
-        <w:rPr>
-          <w:rFonts w:cs="B Zar"/>
-          <w:rtl/>
-          <w:lang w:bidi="fa-IR"/>
-        </w:rPr>
-      </w:pPr>
-      <w:r>
-        <w:rPr>
-          <w:rFonts w:cs="B Zar" w:hint="cs"/>
-          <w:rtl/>
-          <w:lang w:bidi="fa-IR"/>
-        </w:rPr>
-        <w:t xml:space="preserve">در این تمرین، مطابق فرمول داده شده، یک تابع به نام </w:t>
-      </w:r>
-      <w:r>
-        <w:rPr>
-          <w:rFonts w:cs="B Zar"/>
-          <w:lang w:bidi="fa-IR"/>
-        </w:rPr>
-        <w:t>coefficientQuantizer</w:t>
-      </w:r>
-      <w:r>
-        <w:rPr>
-          <w:rFonts w:cs="B Zar" w:hint="cs"/>
-          <w:rtl/>
-          <w:lang w:bidi="fa-IR"/>
-        </w:rPr>
-        <w:t xml:space="preserve"> پیاده‌سازی شده است، که مطابق فرمول، ضرایب را گسسته‌سازی می‌کند. سپس از ضرایب حاصل از خروجی این تابع، برای ساخت تصویر در تبدیل معکوس ویولت استفاده می‌شود. علاوه بر خواسته صورت سوال که خواسته شده بود، برای ضریب گسسته‌سازی =2 تصویر را بازسازی کنیم، برای مقایسه بهتر، ضریب 50 </w:t>
+        <w:t xml:space="preserve">بر خواسته صورت سوال که خواسته شده بود، برای ضریب گسسته‌سازی =2 تصویر را بازسازی کنیم، برای مقایسه بهتر، ضریب 50 </w:t>
       </w:r>
       <w:r>
         <w:rPr>
@@ -2426,6 +3120,119 @@
 <file path=word/numbering.xml><?xml version="1.0" encoding="utf-8"?>
 <w:numbering xmlns:wpc="http://schemas.microsoft.com/office/word/2010/wordprocessingCanvas" xmlns:cx="http://schemas.microsoft.com/office/drawing/2014/chartex" xmlns:cx1="http://schemas.microsoft.com/office/drawing/2015/9/8/chartex" xmlns:cx2="http://schemas.microsoft.com/office/drawing/2015/10/21/chartex" xmlns:cx3="http://schemas.microsoft.com/office/drawing/2016/5/9/chartex" xmlns:cx4="http://schemas.microsoft.com/office/drawing/2016/5/10/chartex" xmlns:cx5="http://schemas.microsoft.com/office/drawing/2016/5/11/chartex" xmlns:cx6="http://schemas.microsoft.com/office/drawing/2016/5/12/chartex" xmlns:cx7="http://schemas.microsoft.com/office/drawing/2016/5/13/chartex" xmlns:cx8="http://schemas.microsoft.com/office/drawing/2016/5/14/chartex" xmlns:mc="http://schemas.openxmlformats.org/markup-compatibility/2006" xmlns:aink="http://schemas.microsoft.com/office/drawing/2016/ink" xmlns:am3d="http://schemas.microsoft.com/office/drawing/2017/model3d" xmlns:o="urn:schemas-microsoft-com:office:office" xmlns:oel="http://schemas.microsoft.com/office/2019/extlst" xmlns:r="http://schemas.openxmlformats.org/officeDocument/2006/relationships" xmlns:m="http://schemas.openxmlformats.org/officeDocument/2006/math" xmlns:v="urn:schemas-microsoft-com:vml" xmlns:wp14="http://schemas.microsoft.com/office/word/2010/wordprocessingDrawing" xmlns:wp="http://schemas.openxmlformats.org/drawingml/2006/wordprocessingDrawing" xmlns:w10="urn:schemas-microsoft-com:office:word" xmlns:w="http://schemas.openxmlformats.org/wordprocessingml/2006/main" xmlns:w14="http://schemas.microsoft.com/office/word/2010/wordml" xmlns:w15="http://schemas.microsoft.com/office/word/2012/wordml" xmlns:w16cex="http://schemas.microsoft.com/office/word/2018/wordml/cex" xmlns:w16cid="http://schemas.microsoft.com/office/word/2016/wordml/cid" xmlns:w16="http://schemas.microsoft.com/office/word/2018/wordml" xmlns:w16sdtdh="http://schemas.microsoft.com/office/word/2020/wordml/sdtdatahash" xmlns:w16se="http://schemas.microsoft.com/office/word/2015/wordml/symex" xmlns:wpg="http://schemas.microsoft.com/office/word/2010/wordprocessingGroup" xmlns:wpi="http://schemas.microsoft.com/office/word/2010/wordprocessingInk" xmlns:wne="http://schemas.microsoft.com/office/word/2006/wordml" xmlns:wps="http://schemas.microsoft.com/office/word/2010/wordprocessingShape" mc:Ignorable="w14 w15 w16se w16cid w16 w16cex w16sdtdh wp14">
   <w:abstractNum w:abstractNumId="0" w15:restartNumberingAfterBreak="0">
+    <w:nsid w:val="5827171B"/>
+    <w:multiLevelType w:val="hybridMultilevel"/>
+    <w:tmpl w:val="42865950"/>
+    <w:lvl w:ilvl="0" w:tplc="04090001">
+      <w:start w:val="1"/>
+      <w:numFmt w:val="bullet"/>
+      <w:lvlText w:val=""/>
+      <w:lvlJc w:val="left"/>
+      <w:pPr>
+        <w:ind w:left="720" w:hanging="360"/>
+      </w:pPr>
+      <w:rPr>
+        <w:rFonts w:ascii="Symbol" w:hAnsi="Symbol" w:hint="default"/>
+      </w:rPr>
+    </w:lvl>
+    <w:lvl w:ilvl="1" w:tplc="04090003" w:tentative="1">
+      <w:start w:val="1"/>
+      <w:numFmt w:val="bullet"/>
+      <w:lvlText w:val="o"/>
+      <w:lvlJc w:val="left"/>
+      <w:pPr>
+        <w:ind w:left="1440" w:hanging="360"/>
+      </w:pPr>
+      <w:rPr>
+        <w:rFonts w:ascii="Courier New" w:hAnsi="Courier New" w:cs="Courier New" w:hint="default"/>
+      </w:rPr>
+    </w:lvl>
+    <w:lvl w:ilvl="2" w:tplc="04090005" w:tentative="1">
+      <w:start w:val="1"/>
+      <w:numFmt w:val="bullet"/>
+      <w:lvlText w:val=""/>
+      <w:lvlJc w:val="left"/>
+      <w:pPr>
+        <w:ind w:left="2160" w:hanging="360"/>
+      </w:pPr>
+      <w:rPr>
+        <w:rFonts w:ascii="Wingdings" w:hAnsi="Wingdings" w:hint="default"/>
+      </w:rPr>
+    </w:lvl>
+    <w:lvl w:ilvl="3" w:tplc="04090001" w:tentative="1">
+      <w:start w:val="1"/>
+      <w:numFmt w:val="bullet"/>
+      <w:lvlText w:val=""/>
+      <w:lvlJc w:val="left"/>
+      <w:pPr>
+        <w:ind w:left="2880" w:hanging="360"/>
+      </w:pPr>
+      <w:rPr>
+        <w:rFonts w:ascii="Symbol" w:hAnsi="Symbol" w:hint="default"/>
+      </w:rPr>
+    </w:lvl>
+    <w:lvl w:ilvl="4" w:tplc="04090003" w:tentative="1">
+      <w:start w:val="1"/>
+      <w:numFmt w:val="bullet"/>
+      <w:lvlText w:val="o"/>
+      <w:lvlJc w:val="left"/>
+      <w:pPr>
+        <w:ind w:left="3600" w:hanging="360"/>
+      </w:pPr>
+      <w:rPr>
+        <w:rFonts w:ascii="Courier New" w:hAnsi="Courier New" w:cs="Courier New" w:hint="default"/>
+      </w:rPr>
+    </w:lvl>
+    <w:lvl w:ilvl="5" w:tplc="04090005" w:tentative="1">
+      <w:start w:val="1"/>
+      <w:numFmt w:val="bullet"/>
+      <w:lvlText w:val=""/>
+      <w:lvlJc w:val="left"/>
+      <w:pPr>
+        <w:ind w:left="4320" w:hanging="360"/>
+      </w:pPr>
+      <w:rPr>
+        <w:rFonts w:ascii="Wingdings" w:hAnsi="Wingdings" w:hint="default"/>
+      </w:rPr>
+    </w:lvl>
+    <w:lvl w:ilvl="6" w:tplc="04090001" w:tentative="1">
+      <w:start w:val="1"/>
+      <w:numFmt w:val="bullet"/>
+      <w:lvlText w:val=""/>
+      <w:lvlJc w:val="left"/>
+      <w:pPr>
+        <w:ind w:left="5040" w:hanging="360"/>
+      </w:pPr>
+      <w:rPr>
+        <w:rFonts w:ascii="Symbol" w:hAnsi="Symbol" w:hint="default"/>
+      </w:rPr>
+    </w:lvl>
+    <w:lvl w:ilvl="7" w:tplc="04090003" w:tentative="1">
+      <w:start w:val="1"/>
+      <w:numFmt w:val="bullet"/>
+      <w:lvlText w:val="o"/>
+      <w:lvlJc w:val="left"/>
+      <w:pPr>
+        <w:ind w:left="5760" w:hanging="360"/>
+      </w:pPr>
+      <w:rPr>
+        <w:rFonts w:ascii="Courier New" w:hAnsi="Courier New" w:cs="Courier New" w:hint="default"/>
+      </w:rPr>
+    </w:lvl>
+    <w:lvl w:ilvl="8" w:tplc="04090005" w:tentative="1">
+      <w:start w:val="1"/>
+      <w:numFmt w:val="bullet"/>
+      <w:lvlText w:val=""/>
+      <w:lvlJc w:val="left"/>
+      <w:pPr>
+        <w:ind w:left="6480" w:hanging="360"/>
+      </w:pPr>
+      <w:rPr>
+        <w:rFonts w:ascii="Wingdings" w:hAnsi="Wingdings" w:hint="default"/>
+      </w:rPr>
+    </w:lvl>
+  </w:abstractNum>
+  <w:abstractNum w:abstractNumId="1" w15:restartNumberingAfterBreak="0">
     <w:nsid w:val="71ED73E6"/>
     <w:multiLevelType w:val="hybridMultilevel"/>
     <w:tmpl w:val="8A346320"/>
@@ -2538,7 +3345,7 @@
       </w:rPr>
     </w:lvl>
   </w:abstractNum>
-  <w:abstractNum w:abstractNumId="1" w15:restartNumberingAfterBreak="0">
+  <w:abstractNum w:abstractNumId="2" w15:restartNumberingAfterBreak="0">
     <w:nsid w:val="7A5312A8"/>
     <w:multiLevelType w:val="hybridMultilevel"/>
     <w:tmpl w:val="16342742"/>
@@ -2652,10 +3459,13 @@
     </w:lvl>
   </w:abstractNum>
   <w:num w:numId="1" w16cid:durableId="1060789901">
-    <w:abstractNumId w:val="0"/>
+    <w:abstractNumId w:val="1"/>
   </w:num>
   <w:num w:numId="2" w16cid:durableId="2125617549">
-    <w:abstractNumId w:val="1"/>
+    <w:abstractNumId w:val="2"/>
+  </w:num>
+  <w:num w:numId="3" w16cid:durableId="1847482038">
+    <w:abstractNumId w:val="0"/>
   </w:num>
 </w:numbering>
 </file>

</xml_diff>